<commit_message>
Updated Design Document and Test Plan
</commit_message>
<xml_diff>
--- a/static/assets/DesignDocument.docx
+++ b/static/assets/DesignDocument.docx
@@ -53,25 +53,7 @@
           <w:sz w:val="24"/>
           <w:szCs w:val="24"/>
         </w:rPr>
-        <w:t xml:space="preserve">Our design follows the </w:t>
-      </w:r>
-      <w:proofErr w:type="spellStart"/>
-      <w:r>
-        <w:rPr>
-          <w:rFonts w:ascii="Times New Roman" w:hAnsi="Times New Roman" w:cs="Times New Roman"/>
-          <w:sz w:val="24"/>
-          <w:szCs w:val="24"/>
-        </w:rPr>
-        <w:t>ModelViewController</w:t>
-      </w:r>
-      <w:proofErr w:type="spellEnd"/>
-      <w:r>
-        <w:rPr>
-          <w:rFonts w:ascii="Times New Roman" w:hAnsi="Times New Roman" w:cs="Times New Roman"/>
-          <w:sz w:val="24"/>
-          <w:szCs w:val="24"/>
-        </w:rPr>
-        <w:t xml:space="preserve"> paradigm. Our model consists of a backend database done in SQL Alchemy.</w:t>
+        <w:t>Our design follows the ModelViewController paradigm. Our model consists of a backend database done in SQL Alchemy.</w:t>
       </w:r>
       <w:r>
         <w:rPr>
@@ -95,25 +77,7 @@
           <w:sz w:val="24"/>
           <w:szCs w:val="24"/>
         </w:rPr>
-        <w:t xml:space="preserve">a calendar view done using </w:t>
-      </w:r>
-      <w:proofErr w:type="spellStart"/>
-      <w:r>
-        <w:rPr>
-          <w:rFonts w:ascii="Times New Roman" w:hAnsi="Times New Roman" w:cs="Times New Roman"/>
-          <w:sz w:val="24"/>
-          <w:szCs w:val="24"/>
-        </w:rPr>
-        <w:t>FullCalender</w:t>
-      </w:r>
-      <w:proofErr w:type="spellEnd"/>
-      <w:r>
-        <w:rPr>
-          <w:rFonts w:ascii="Times New Roman" w:hAnsi="Times New Roman" w:cs="Times New Roman"/>
-          <w:sz w:val="24"/>
-          <w:szCs w:val="24"/>
-        </w:rPr>
-        <w:t xml:space="preserve"> and form pages done using Flask.  Our controller will consist of a scheduling engine as well as some control logic in order to</w:t>
+        <w:t>a calendar view done using FullCalender and form pages done using Flask.  Our controller will consist of a scheduling engine as well as some control logic in order to</w:t>
       </w:r>
       <w:r>
         <w:rPr>
@@ -133,7 +97,6 @@
           <w:szCs w:val="24"/>
         </w:rPr>
       </w:pPr>
-      <w:bookmarkStart w:id="0" w:name="_GoBack"/>
       <w:r>
         <w:rPr>
           <w:rFonts w:ascii="Times New Roman" w:hAnsi="Times New Roman" w:cs="Times New Roman"/>
@@ -190,7 +153,6 @@
           </wp:inline>
         </w:drawing>
       </w:r>
-      <w:bookmarkEnd w:id="0"/>
     </w:p>
     <w:p>
       <w:pPr>
@@ -561,33 +523,15 @@
           <w:sz w:val="24"/>
           <w:szCs w:val="24"/>
         </w:rPr>
-        <w:t xml:space="preserve">This data should be passed to the </w:t>
-      </w:r>
-      <w:proofErr w:type="spellStart"/>
-      <w:r>
-        <w:rPr>
-          <w:rFonts w:ascii="Times New Roman" w:hAnsi="Times New Roman" w:cs="Times New Roman"/>
-          <w:sz w:val="24"/>
-          <w:szCs w:val="24"/>
-        </w:rPr>
-        <w:t>FullCalende</w:t>
-      </w:r>
-      <w:r>
-        <w:rPr>
-          <w:rFonts w:ascii="Times New Roman" w:hAnsi="Times New Roman" w:cs="Times New Roman"/>
-          <w:sz w:val="24"/>
-          <w:szCs w:val="24"/>
-        </w:rPr>
-        <w:t>r</w:t>
-      </w:r>
-      <w:proofErr w:type="spellEnd"/>
-      <w:r>
-        <w:rPr>
-          <w:rFonts w:ascii="Times New Roman" w:hAnsi="Times New Roman" w:cs="Times New Roman"/>
-          <w:sz w:val="24"/>
-          <w:szCs w:val="24"/>
-        </w:rPr>
-        <w:t xml:space="preserve"> when it needs to be displayed and changed.</w:t>
+        <w:t>This data should be passed to the FullCalende</w:t>
+      </w:r>
+      <w:r>
+        <w:rPr>
+          <w:rFonts w:ascii="Times New Roman" w:hAnsi="Times New Roman" w:cs="Times New Roman"/>
+          <w:sz w:val="24"/>
+          <w:szCs w:val="24"/>
+        </w:rPr>
+        <w:t>r when it needs to be displayed and changed.</w:t>
       </w:r>
     </w:p>
     <w:p>
@@ -609,7 +553,23 @@
           <w:sz w:val="24"/>
           <w:szCs w:val="24"/>
         </w:rPr>
-        <w:t>Student Information</w:t>
+        <w:t>User</w:t>
+      </w:r>
+      <w:r>
+        <w:rPr>
+          <w:rFonts w:ascii="Times New Roman" w:hAnsi="Times New Roman" w:cs="Times New Roman"/>
+          <w:sz w:val="24"/>
+          <w:szCs w:val="24"/>
+        </w:rPr>
+        <w:t xml:space="preserve"> Information</w:t>
+      </w:r>
+      <w:r>
+        <w:rPr>
+          <w:rFonts w:ascii="Times New Roman" w:hAnsi="Times New Roman" w:cs="Times New Roman"/>
+          <w:sz w:val="24"/>
+          <w:szCs w:val="24"/>
+        </w:rPr>
+        <w:t xml:space="preserve"> Table</w:t>
       </w:r>
     </w:p>
     <w:p>
@@ -631,8 +591,551 @@
           <w:sz w:val="24"/>
           <w:szCs w:val="24"/>
         </w:rPr>
-        <w:t>Each student’s information will be stored in the database. Exact database structure will be determined when we get to the creation of the database.</w:t>
-      </w:r>
+        <w:t>This table will store information pertaining to the different users of the database including their student information and the</w:t>
+      </w:r>
+    </w:p>
+    <w:p>
+      <w:pPr>
+        <w:pStyle w:val="ListParagraph"/>
+        <w:numPr>
+          <w:ilvl w:val="1"/>
+          <w:numId w:val="25"/>
+        </w:numPr>
+        <w:rPr>
+          <w:rFonts w:ascii="Times New Roman" w:hAnsi="Times New Roman" w:cs="Times New Roman"/>
+          <w:sz w:val="24"/>
+          <w:szCs w:val="24"/>
+        </w:rPr>
+      </w:pPr>
+      <w:r>
+        <w:rPr>
+          <w:rFonts w:ascii="Times New Roman" w:hAnsi="Times New Roman" w:cs="Times New Roman"/>
+          <w:sz w:val="24"/>
+          <w:szCs w:val="24"/>
+        </w:rPr>
+        <w:t>This will have seven fields:</w:t>
+      </w:r>
+    </w:p>
+    <w:p>
+      <w:pPr>
+        <w:pStyle w:val="ListParagraph"/>
+        <w:numPr>
+          <w:ilvl w:val="0"/>
+          <w:numId w:val="28"/>
+        </w:numPr>
+        <w:rPr>
+          <w:rFonts w:ascii="Times New Roman" w:hAnsi="Times New Roman" w:cs="Times New Roman"/>
+          <w:sz w:val="24"/>
+          <w:szCs w:val="24"/>
+        </w:rPr>
+      </w:pPr>
+      <w:r>
+        <w:rPr>
+          <w:rFonts w:ascii="Times New Roman" w:hAnsi="Times New Roman" w:cs="Times New Roman"/>
+          <w:sz w:val="24"/>
+          <w:szCs w:val="24"/>
+        </w:rPr>
+        <w:t>Last_name—This will be a required field that stores the last name of the student</w:t>
+      </w:r>
+      <w:r>
+        <w:rPr>
+          <w:rFonts w:ascii="Times New Roman" w:hAnsi="Times New Roman" w:cs="Times New Roman"/>
+          <w:sz w:val="24"/>
+          <w:szCs w:val="24"/>
+        </w:rPr>
+        <w:t xml:space="preserve"> as a string</w:t>
+      </w:r>
+    </w:p>
+    <w:p>
+      <w:pPr>
+        <w:pStyle w:val="ListParagraph"/>
+        <w:numPr>
+          <w:ilvl w:val="0"/>
+          <w:numId w:val="28"/>
+        </w:numPr>
+        <w:rPr>
+          <w:rFonts w:ascii="Times New Roman" w:hAnsi="Times New Roman" w:cs="Times New Roman"/>
+          <w:sz w:val="24"/>
+          <w:szCs w:val="24"/>
+        </w:rPr>
+      </w:pPr>
+      <w:r>
+        <w:rPr>
+          <w:rFonts w:ascii="Times New Roman" w:hAnsi="Times New Roman" w:cs="Times New Roman"/>
+          <w:sz w:val="24"/>
+          <w:szCs w:val="24"/>
+        </w:rPr>
+        <w:t>First_name—This will be a required field that stores the first name of the student</w:t>
+      </w:r>
+      <w:r>
+        <w:rPr>
+          <w:rFonts w:ascii="Times New Roman" w:hAnsi="Times New Roman" w:cs="Times New Roman"/>
+          <w:sz w:val="24"/>
+          <w:szCs w:val="24"/>
+        </w:rPr>
+        <w:t xml:space="preserve"> as a string</w:t>
+      </w:r>
+    </w:p>
+    <w:p>
+      <w:pPr>
+        <w:pStyle w:val="ListParagraph"/>
+        <w:numPr>
+          <w:ilvl w:val="0"/>
+          <w:numId w:val="28"/>
+        </w:numPr>
+        <w:rPr>
+          <w:rFonts w:ascii="Times New Roman" w:hAnsi="Times New Roman" w:cs="Times New Roman"/>
+          <w:sz w:val="24"/>
+          <w:szCs w:val="24"/>
+        </w:rPr>
+      </w:pPr>
+      <w:r>
+        <w:rPr>
+          <w:rFonts w:ascii="Times New Roman" w:hAnsi="Times New Roman" w:cs="Times New Roman"/>
+          <w:sz w:val="24"/>
+          <w:szCs w:val="24"/>
+        </w:rPr>
+        <w:t>Pid – This w</w:t>
+      </w:r>
+      <w:r>
+        <w:rPr>
+          <w:rFonts w:ascii="Times New Roman" w:hAnsi="Times New Roman" w:cs="Times New Roman"/>
+          <w:sz w:val="24"/>
+          <w:szCs w:val="24"/>
+        </w:rPr>
+        <w:t xml:space="preserve">ill be an unique field that be stored as an integer. </w:t>
+      </w:r>
+    </w:p>
+    <w:p>
+      <w:pPr>
+        <w:pStyle w:val="ListParagraph"/>
+        <w:numPr>
+          <w:ilvl w:val="0"/>
+          <w:numId w:val="28"/>
+        </w:numPr>
+        <w:rPr>
+          <w:rFonts w:ascii="Times New Roman" w:hAnsi="Times New Roman" w:cs="Times New Roman"/>
+          <w:sz w:val="24"/>
+          <w:szCs w:val="24"/>
+        </w:rPr>
+      </w:pPr>
+      <w:r>
+        <w:rPr>
+          <w:rFonts w:ascii="Times New Roman" w:hAnsi="Times New Roman" w:cs="Times New Roman"/>
+          <w:sz w:val="24"/>
+          <w:szCs w:val="24"/>
+        </w:rPr>
+        <w:t>Email—this will be stored as an email field and will contains the students email</w:t>
+      </w:r>
+    </w:p>
+    <w:p>
+      <w:pPr>
+        <w:pStyle w:val="ListParagraph"/>
+        <w:numPr>
+          <w:ilvl w:val="0"/>
+          <w:numId w:val="28"/>
+        </w:numPr>
+        <w:rPr>
+          <w:rFonts w:ascii="Times New Roman" w:hAnsi="Times New Roman" w:cs="Times New Roman"/>
+          <w:sz w:val="24"/>
+          <w:szCs w:val="24"/>
+        </w:rPr>
+      </w:pPr>
+      <w:r>
+        <w:rPr>
+          <w:rFonts w:ascii="Times New Roman" w:hAnsi="Times New Roman" w:cs="Times New Roman"/>
+          <w:sz w:val="24"/>
+          <w:szCs w:val="24"/>
+        </w:rPr>
+        <w:t xml:space="preserve">Typecode – This will be a string field that will store a type code that lets the application know what type of user the current user is defined as either non-user, user, or administrator. </w:t>
+      </w:r>
+    </w:p>
+    <w:p>
+      <w:pPr>
+        <w:pStyle w:val="ListParagraph"/>
+        <w:numPr>
+          <w:ilvl w:val="0"/>
+          <w:numId w:val="28"/>
+        </w:numPr>
+        <w:rPr>
+          <w:rFonts w:ascii="Times New Roman" w:hAnsi="Times New Roman" w:cs="Times New Roman"/>
+          <w:sz w:val="24"/>
+          <w:szCs w:val="24"/>
+        </w:rPr>
+      </w:pPr>
+      <w:r>
+        <w:rPr>
+          <w:rFonts w:ascii="Times New Roman" w:hAnsi="Times New Roman" w:cs="Times New Roman"/>
+          <w:sz w:val="24"/>
+          <w:szCs w:val="24"/>
+        </w:rPr>
+        <w:t xml:space="preserve">Availability – this is a dictionary field that stores a dictionary containing the availability of each student at each time slot a zero would refer to unavailable, a one would mean that the student is available to work, and two means that it is a good time for the student to work. </w:t>
+      </w:r>
+    </w:p>
+    <w:p>
+      <w:pPr>
+        <w:pStyle w:val="ListParagraph"/>
+        <w:numPr>
+          <w:ilvl w:val="0"/>
+          <w:numId w:val="28"/>
+        </w:numPr>
+        <w:rPr>
+          <w:rFonts w:ascii="Times New Roman" w:hAnsi="Times New Roman" w:cs="Times New Roman"/>
+          <w:sz w:val="24"/>
+          <w:szCs w:val="24"/>
+        </w:rPr>
+      </w:pPr>
+      <w:r>
+        <w:rPr>
+          <w:rFonts w:ascii="Times New Roman" w:hAnsi="Times New Roman" w:cs="Times New Roman"/>
+          <w:sz w:val="24"/>
+          <w:szCs w:val="24"/>
+        </w:rPr>
+        <w:t xml:space="preserve">Resolution_minutes – this is a integer field that stores the amount of time that a timeslot spans in the availability array (usually 30 minutes in </w:t>
+      </w:r>
+      <w:r>
+        <w:rPr>
+          <w:rFonts w:ascii="Times New Roman" w:hAnsi="Times New Roman" w:cs="Times New Roman"/>
+          <w:sz w:val="24"/>
+          <w:szCs w:val="24"/>
+        </w:rPr>
+        <w:t>our case)</w:t>
+      </w:r>
+    </w:p>
+    <w:p>
+      <w:pPr>
+        <w:pStyle w:val="ListParagraph"/>
+        <w:numPr>
+          <w:ilvl w:val="0"/>
+          <w:numId w:val="29"/>
+        </w:numPr>
+        <w:rPr>
+          <w:rFonts w:ascii="Times New Roman" w:hAnsi="Times New Roman" w:cs="Times New Roman"/>
+          <w:sz w:val="24"/>
+          <w:szCs w:val="24"/>
+        </w:rPr>
+      </w:pPr>
+      <w:r>
+        <w:rPr>
+          <w:rFonts w:ascii="Times New Roman" w:hAnsi="Times New Roman" w:cs="Times New Roman"/>
+          <w:sz w:val="24"/>
+          <w:szCs w:val="24"/>
+        </w:rPr>
+        <w:t>Location Table</w:t>
+      </w:r>
+    </w:p>
+    <w:p>
+      <w:pPr>
+        <w:pStyle w:val="ListParagraph"/>
+        <w:numPr>
+          <w:ilvl w:val="1"/>
+          <w:numId w:val="29"/>
+        </w:numPr>
+        <w:rPr>
+          <w:rFonts w:ascii="Times New Roman" w:hAnsi="Times New Roman" w:cs="Times New Roman"/>
+          <w:sz w:val="24"/>
+          <w:szCs w:val="24"/>
+        </w:rPr>
+      </w:pPr>
+      <w:r>
+        <w:rPr>
+          <w:rFonts w:ascii="Times New Roman" w:hAnsi="Times New Roman" w:cs="Times New Roman"/>
+          <w:sz w:val="24"/>
+          <w:szCs w:val="24"/>
+        </w:rPr>
+        <w:lastRenderedPageBreak/>
+        <w:t>This table will store all of the information as it pertains to different locations in the database including their names, hours and the number of people needed at each time slot</w:t>
+      </w:r>
+    </w:p>
+    <w:p>
+      <w:pPr>
+        <w:pStyle w:val="ListParagraph"/>
+        <w:numPr>
+          <w:ilvl w:val="1"/>
+          <w:numId w:val="29"/>
+        </w:numPr>
+        <w:rPr>
+          <w:rFonts w:ascii="Times New Roman" w:hAnsi="Times New Roman" w:cs="Times New Roman"/>
+          <w:sz w:val="24"/>
+          <w:szCs w:val="24"/>
+        </w:rPr>
+      </w:pPr>
+      <w:r>
+        <w:rPr>
+          <w:rFonts w:ascii="Times New Roman" w:hAnsi="Times New Roman" w:cs="Times New Roman"/>
+          <w:sz w:val="24"/>
+          <w:szCs w:val="24"/>
+        </w:rPr>
+        <w:t>This table will have 6 fields:</w:t>
+      </w:r>
+    </w:p>
+    <w:p>
+      <w:pPr>
+        <w:pStyle w:val="ListParagraph"/>
+        <w:numPr>
+          <w:ilvl w:val="2"/>
+          <w:numId w:val="29"/>
+        </w:numPr>
+        <w:rPr>
+          <w:rFonts w:ascii="Times New Roman" w:hAnsi="Times New Roman" w:cs="Times New Roman"/>
+          <w:sz w:val="24"/>
+          <w:szCs w:val="24"/>
+        </w:rPr>
+      </w:pPr>
+      <w:r>
+        <w:rPr>
+          <w:rFonts w:ascii="Times New Roman" w:hAnsi="Times New Roman" w:cs="Times New Roman"/>
+          <w:sz w:val="24"/>
+          <w:szCs w:val="24"/>
+        </w:rPr>
+        <w:t xml:space="preserve">Name—this will have the name of the location stored as string for example Writing Center Downstairs. </w:t>
+      </w:r>
+    </w:p>
+    <w:p>
+      <w:pPr>
+        <w:pStyle w:val="ListParagraph"/>
+        <w:numPr>
+          <w:ilvl w:val="2"/>
+          <w:numId w:val="29"/>
+        </w:numPr>
+        <w:rPr>
+          <w:rFonts w:ascii="Times New Roman" w:hAnsi="Times New Roman" w:cs="Times New Roman"/>
+          <w:sz w:val="24"/>
+          <w:szCs w:val="24"/>
+        </w:rPr>
+      </w:pPr>
+      <w:r>
+        <w:rPr>
+          <w:rFonts w:ascii="Times New Roman" w:hAnsi="Times New Roman" w:cs="Times New Roman"/>
+          <w:sz w:val="24"/>
+          <w:szCs w:val="24"/>
+        </w:rPr>
+        <w:t xml:space="preserve">Code—this will be a integer that serves a unique </w:t>
+      </w:r>
+      <w:r>
+        <w:rPr>
+          <w:rFonts w:ascii="Times New Roman" w:hAnsi="Times New Roman" w:cs="Times New Roman"/>
+          <w:sz w:val="24"/>
+          <w:szCs w:val="24"/>
+        </w:rPr>
+        <w:t>identifier</w:t>
+      </w:r>
+      <w:r>
+        <w:rPr>
+          <w:rFonts w:ascii="Times New Roman" w:hAnsi="Times New Roman" w:cs="Times New Roman"/>
+          <w:sz w:val="24"/>
+          <w:szCs w:val="24"/>
+        </w:rPr>
+        <w:t xml:space="preserve"> for each location that will be used to distinguish between different </w:t>
+      </w:r>
+      <w:r>
+        <w:rPr>
+          <w:rFonts w:ascii="Times New Roman" w:hAnsi="Times New Roman" w:cs="Times New Roman"/>
+          <w:sz w:val="24"/>
+          <w:szCs w:val="24"/>
+        </w:rPr>
+        <w:t>locations</w:t>
+      </w:r>
+    </w:p>
+    <w:p>
+      <w:pPr>
+        <w:pStyle w:val="ListParagraph"/>
+        <w:numPr>
+          <w:ilvl w:val="2"/>
+          <w:numId w:val="29"/>
+        </w:numPr>
+        <w:rPr>
+          <w:rFonts w:ascii="Times New Roman" w:hAnsi="Times New Roman" w:cs="Times New Roman"/>
+          <w:sz w:val="24"/>
+          <w:szCs w:val="24"/>
+        </w:rPr>
+      </w:pPr>
+      <w:r>
+        <w:rPr>
+          <w:rFonts w:ascii="Times New Roman" w:hAnsi="Times New Roman" w:cs="Times New Roman"/>
+          <w:sz w:val="24"/>
+          <w:szCs w:val="24"/>
+        </w:rPr>
+        <w:t>Open_at – a required string that will identify the time that the location opens at for example 8AM.</w:t>
+      </w:r>
+    </w:p>
+    <w:p>
+      <w:pPr>
+        <w:pStyle w:val="ListParagraph"/>
+        <w:numPr>
+          <w:ilvl w:val="2"/>
+          <w:numId w:val="29"/>
+        </w:numPr>
+        <w:rPr>
+          <w:rFonts w:ascii="Times New Roman" w:hAnsi="Times New Roman" w:cs="Times New Roman"/>
+          <w:sz w:val="24"/>
+          <w:szCs w:val="24"/>
+        </w:rPr>
+      </w:pPr>
+      <w:r>
+        <w:rPr>
+          <w:rFonts w:ascii="Times New Roman" w:hAnsi="Times New Roman" w:cs="Times New Roman"/>
+          <w:sz w:val="24"/>
+          <w:szCs w:val="24"/>
+        </w:rPr>
+        <w:t>Close_at – this will be a required field that identifies the time that the location closes for example 5PM</w:t>
+      </w:r>
+    </w:p>
+    <w:p>
+      <w:pPr>
+        <w:pStyle w:val="ListParagraph"/>
+        <w:numPr>
+          <w:ilvl w:val="2"/>
+          <w:numId w:val="29"/>
+        </w:numPr>
+        <w:rPr>
+          <w:rFonts w:ascii="Times New Roman" w:hAnsi="Times New Roman" w:cs="Times New Roman"/>
+          <w:sz w:val="24"/>
+          <w:szCs w:val="24"/>
+        </w:rPr>
+      </w:pPr>
+      <w:r>
+        <w:rPr>
+          <w:rFonts w:ascii="Times New Roman" w:hAnsi="Times New Roman" w:cs="Times New Roman"/>
+          <w:sz w:val="24"/>
+          <w:szCs w:val="24"/>
+        </w:rPr>
+        <w:t xml:space="preserve">Requirements – This will be a dictionary field that will store an integer for each timeslot that serves to identify the amount of people that need to be scheduled for each location at each timeslot. </w:t>
+      </w:r>
+    </w:p>
+    <w:p>
+      <w:pPr>
+        <w:pStyle w:val="ListParagraph"/>
+        <w:numPr>
+          <w:ilvl w:val="2"/>
+          <w:numId w:val="29"/>
+        </w:numPr>
+        <w:rPr>
+          <w:rFonts w:ascii="Times New Roman" w:hAnsi="Times New Roman" w:cs="Times New Roman"/>
+          <w:sz w:val="24"/>
+          <w:szCs w:val="24"/>
+        </w:rPr>
+      </w:pPr>
+      <w:r>
+        <w:rPr>
+          <w:rFonts w:ascii="Times New Roman" w:hAnsi="Times New Roman" w:cs="Times New Roman"/>
+          <w:sz w:val="24"/>
+          <w:szCs w:val="24"/>
+        </w:rPr>
+        <w:t xml:space="preserve">Resolution_minutes – this is a integer field that stores the amount of time that a timeslot spans in the </w:t>
+      </w:r>
+      <w:r>
+        <w:rPr>
+          <w:rFonts w:ascii="Times New Roman" w:hAnsi="Times New Roman" w:cs="Times New Roman"/>
+          <w:sz w:val="24"/>
+          <w:szCs w:val="24"/>
+        </w:rPr>
+        <w:t>requirement</w:t>
+      </w:r>
+      <w:r>
+        <w:rPr>
+          <w:rFonts w:ascii="Times New Roman" w:hAnsi="Times New Roman" w:cs="Times New Roman"/>
+          <w:sz w:val="24"/>
+          <w:szCs w:val="24"/>
+        </w:rPr>
+        <w:t xml:space="preserve"> array (usually 30 minutes in our case)</w:t>
+      </w:r>
+    </w:p>
+    <w:p>
+      <w:pPr>
+        <w:pStyle w:val="ListParagraph"/>
+        <w:numPr>
+          <w:ilvl w:val="0"/>
+          <w:numId w:val="29"/>
+        </w:numPr>
+        <w:rPr>
+          <w:rFonts w:ascii="Times New Roman" w:hAnsi="Times New Roman" w:cs="Times New Roman"/>
+          <w:sz w:val="24"/>
+          <w:szCs w:val="24"/>
+        </w:rPr>
+      </w:pPr>
+      <w:r>
+        <w:rPr>
+          <w:rFonts w:ascii="Times New Roman" w:hAnsi="Times New Roman" w:cs="Times New Roman"/>
+          <w:sz w:val="24"/>
+          <w:szCs w:val="24"/>
+        </w:rPr>
+        <w:t>Schedule Table</w:t>
+      </w:r>
+    </w:p>
+    <w:p>
+      <w:pPr>
+        <w:pStyle w:val="ListParagraph"/>
+        <w:numPr>
+          <w:ilvl w:val="1"/>
+          <w:numId w:val="29"/>
+        </w:numPr>
+        <w:rPr>
+          <w:rFonts w:ascii="Times New Roman" w:hAnsi="Times New Roman" w:cs="Times New Roman"/>
+          <w:sz w:val="24"/>
+          <w:szCs w:val="24"/>
+        </w:rPr>
+      </w:pPr>
+      <w:r>
+        <w:rPr>
+          <w:rFonts w:ascii="Times New Roman" w:hAnsi="Times New Roman" w:cs="Times New Roman"/>
+          <w:sz w:val="24"/>
+          <w:szCs w:val="24"/>
+        </w:rPr>
+        <w:t>This will be used to represent a final or partially complete schedule for each location</w:t>
+      </w:r>
+    </w:p>
+    <w:p>
+      <w:pPr>
+        <w:pStyle w:val="ListParagraph"/>
+        <w:numPr>
+          <w:ilvl w:val="1"/>
+          <w:numId w:val="29"/>
+        </w:numPr>
+        <w:rPr>
+          <w:rFonts w:ascii="Times New Roman" w:hAnsi="Times New Roman" w:cs="Times New Roman"/>
+          <w:sz w:val="24"/>
+          <w:szCs w:val="24"/>
+        </w:rPr>
+      </w:pPr>
+      <w:r>
+        <w:rPr>
+          <w:rFonts w:ascii="Times New Roman" w:hAnsi="Times New Roman" w:cs="Times New Roman"/>
+          <w:sz w:val="24"/>
+          <w:szCs w:val="24"/>
+        </w:rPr>
+        <w:t>Structure will be determined at the time of completion</w:t>
+      </w:r>
+      <w:bookmarkStart w:id="0" w:name="_GoBack"/>
+      <w:bookmarkEnd w:id="0"/>
+    </w:p>
+    <w:p>
+      <w:pPr>
+        <w:rPr>
+          <w:rFonts w:ascii="Times New Roman" w:hAnsi="Times New Roman" w:cs="Times New Roman"/>
+          <w:sz w:val="24"/>
+          <w:szCs w:val="24"/>
+        </w:rPr>
+      </w:pPr>
+      <w:r>
+        <w:rPr>
+          <w:rFonts w:ascii="Times New Roman" w:hAnsi="Times New Roman" w:cs="Times New Roman"/>
+          <w:sz w:val="24"/>
+          <w:szCs w:val="24"/>
+        </w:rPr>
+        <w:t xml:space="preserve">Code for Database Module is at: </w:t>
+      </w:r>
+      <w:hyperlink r:id="rId6" w:history="1">
+        <w:r>
+          <w:rPr>
+            <w:rStyle w:val="Hyperlink"/>
+            <w:rFonts w:ascii="Times New Roman" w:hAnsi="Times New Roman" w:cs="Times New Roman"/>
+            <w:sz w:val="24"/>
+            <w:szCs w:val="24"/>
+          </w:rPr>
+          <w:t>https://github.com/WritingCenterScheduler/Engine/blob/database/app/db_models.py</w:t>
+        </w:r>
+      </w:hyperlink>
     </w:p>
     <w:p>
       <w:pPr>
@@ -818,7 +1321,16 @@
           <w:sz w:val="24"/>
           <w:szCs w:val="24"/>
         </w:rPr>
-        <w:t xml:space="preserve">A location will have a 3D array that it will populate incrementally in order to generate the master schedule. In addition, it will have a list of employees that it can add into the schedule, an array of timeslots that represent how many employees are needed at each time represented by a positive number or zero, and it will have a need array that will have the relative urgency with which each timeslot will need to be scheduled. </w:t>
+        <w:t xml:space="preserve">A location will have a 3D array that it will populate incrementally in order to generate the master schedule. In addition, it will have a list of employees that it can add into the schedule, an array of timeslots that represent how many employees are needed at each time represented by a positive number or zero, and </w:t>
+      </w:r>
+      <w:r>
+        <w:rPr>
+          <w:rFonts w:ascii="Times New Roman" w:hAnsi="Times New Roman" w:cs="Times New Roman"/>
+          <w:sz w:val="24"/>
+          <w:szCs w:val="24"/>
+        </w:rPr>
+        <w:lastRenderedPageBreak/>
+        <w:t xml:space="preserve">it will have a need array that will have the relative urgency with which each timeslot will need to be scheduled. </w:t>
       </w:r>
     </w:p>
     <w:p>
@@ -862,7 +1374,6 @@
           <w:sz w:val="24"/>
           <w:szCs w:val="24"/>
         </w:rPr>
-        <w:lastRenderedPageBreak/>
         <w:t>A location should be able to calculate the need of each individual timeslot and populate its need arrays given an array of potential employees.</w:t>
       </w:r>
     </w:p>
@@ -1044,7 +1555,7 @@
         </w:rPr>
         <w:t xml:space="preserve">Code for scheduling module available at: </w:t>
       </w:r>
-      <w:hyperlink r:id="rId6" w:history="1">
+      <w:hyperlink r:id="rId7" w:history="1">
         <w:r>
           <w:rPr>
             <w:rStyle w:val="Hyperlink"/>
@@ -1117,25 +1628,7 @@
           <w:sz w:val="24"/>
           <w:szCs w:val="24"/>
         </w:rPr>
-        <w:t xml:space="preserve">Using </w:t>
-      </w:r>
-      <w:proofErr w:type="spellStart"/>
-      <w:r>
-        <w:rPr>
-          <w:rFonts w:ascii="Times New Roman" w:hAnsi="Times New Roman" w:cs="Times New Roman"/>
-          <w:sz w:val="24"/>
-          <w:szCs w:val="24"/>
-        </w:rPr>
-        <w:t>FullCalender</w:t>
-      </w:r>
-      <w:proofErr w:type="spellEnd"/>
-      <w:r>
-        <w:rPr>
-          <w:rFonts w:ascii="Times New Roman" w:hAnsi="Times New Roman" w:cs="Times New Roman"/>
-          <w:sz w:val="24"/>
-          <w:szCs w:val="24"/>
-        </w:rPr>
-        <w:t xml:space="preserve"> to display the calendar instead of an HTML table due to the fact that this provides an easily editable calendar and a more aesthetically pleasing UI. </w:t>
+        <w:t xml:space="preserve">Using FullCalender to display the calendar instead of an HTML table due to the fact that this provides an easily editable calendar and a more aesthetically pleasing UI. </w:t>
       </w:r>
     </w:p>
     <w:p>
@@ -1929,6 +2422,92 @@
     </w:lvl>
   </w:abstractNum>
   <w:abstractNum w:abstractNumId="5" w15:restartNumberingAfterBreak="0">
+    <w:nsid w:val="1F512008"/>
+    <w:multiLevelType w:val="hybridMultilevel"/>
+    <w:tmpl w:val="1548CE48"/>
+    <w:lvl w:ilvl="0" w:tplc="0409000F">
+      <w:start w:val="1"/>
+      <w:numFmt w:val="decimal"/>
+      <w:lvlText w:val="%1."/>
+      <w:lvlJc w:val="left"/>
+      <w:pPr>
+        <w:ind w:left="2160" w:hanging="360"/>
+      </w:pPr>
+    </w:lvl>
+    <w:lvl w:ilvl="1" w:tplc="04090019" w:tentative="1">
+      <w:start w:val="1"/>
+      <w:numFmt w:val="lowerLetter"/>
+      <w:lvlText w:val="%2."/>
+      <w:lvlJc w:val="left"/>
+      <w:pPr>
+        <w:ind w:left="2880" w:hanging="360"/>
+      </w:pPr>
+    </w:lvl>
+    <w:lvl w:ilvl="2" w:tplc="0409001B" w:tentative="1">
+      <w:start w:val="1"/>
+      <w:numFmt w:val="lowerRoman"/>
+      <w:lvlText w:val="%3."/>
+      <w:lvlJc w:val="right"/>
+      <w:pPr>
+        <w:ind w:left="3600" w:hanging="180"/>
+      </w:pPr>
+    </w:lvl>
+    <w:lvl w:ilvl="3" w:tplc="0409000F" w:tentative="1">
+      <w:start w:val="1"/>
+      <w:numFmt w:val="decimal"/>
+      <w:lvlText w:val="%4."/>
+      <w:lvlJc w:val="left"/>
+      <w:pPr>
+        <w:ind w:left="4320" w:hanging="360"/>
+      </w:pPr>
+    </w:lvl>
+    <w:lvl w:ilvl="4" w:tplc="04090019" w:tentative="1">
+      <w:start w:val="1"/>
+      <w:numFmt w:val="lowerLetter"/>
+      <w:lvlText w:val="%5."/>
+      <w:lvlJc w:val="left"/>
+      <w:pPr>
+        <w:ind w:left="5040" w:hanging="360"/>
+      </w:pPr>
+    </w:lvl>
+    <w:lvl w:ilvl="5" w:tplc="0409001B" w:tentative="1">
+      <w:start w:val="1"/>
+      <w:numFmt w:val="lowerRoman"/>
+      <w:lvlText w:val="%6."/>
+      <w:lvlJc w:val="right"/>
+      <w:pPr>
+        <w:ind w:left="5760" w:hanging="180"/>
+      </w:pPr>
+    </w:lvl>
+    <w:lvl w:ilvl="6" w:tplc="0409000F" w:tentative="1">
+      <w:start w:val="1"/>
+      <w:numFmt w:val="decimal"/>
+      <w:lvlText w:val="%7."/>
+      <w:lvlJc w:val="left"/>
+      <w:pPr>
+        <w:ind w:left="6480" w:hanging="360"/>
+      </w:pPr>
+    </w:lvl>
+    <w:lvl w:ilvl="7" w:tplc="04090019" w:tentative="1">
+      <w:start w:val="1"/>
+      <w:numFmt w:val="lowerLetter"/>
+      <w:lvlText w:val="%8."/>
+      <w:lvlJc w:val="left"/>
+      <w:pPr>
+        <w:ind w:left="7200" w:hanging="360"/>
+      </w:pPr>
+    </w:lvl>
+    <w:lvl w:ilvl="8" w:tplc="0409001B" w:tentative="1">
+      <w:start w:val="1"/>
+      <w:numFmt w:val="lowerRoman"/>
+      <w:lvlText w:val="%9."/>
+      <w:lvlJc w:val="right"/>
+      <w:pPr>
+        <w:ind w:left="7920" w:hanging="180"/>
+      </w:pPr>
+    </w:lvl>
+  </w:abstractNum>
+  <w:abstractNum w:abstractNumId="6" w15:restartNumberingAfterBreak="0">
     <w:nsid w:val="21CE217E"/>
     <w:multiLevelType w:val="multilevel"/>
     <w:tmpl w:val="0A060584"/>
@@ -2077,7 +2656,7 @@
       </w:rPr>
     </w:lvl>
   </w:abstractNum>
-  <w:abstractNum w:abstractNumId="6" w15:restartNumberingAfterBreak="0">
+  <w:abstractNum w:abstractNumId="7" w15:restartNumberingAfterBreak="0">
     <w:nsid w:val="253D5C88"/>
     <w:multiLevelType w:val="hybridMultilevel"/>
     <w:tmpl w:val="9EC2FE08"/>
@@ -2190,7 +2769,7 @@
       </w:rPr>
     </w:lvl>
   </w:abstractNum>
-  <w:abstractNum w:abstractNumId="7" w15:restartNumberingAfterBreak="0">
+  <w:abstractNum w:abstractNumId="8" w15:restartNumberingAfterBreak="0">
     <w:nsid w:val="2D5833AF"/>
     <w:multiLevelType w:val="multilevel"/>
     <w:tmpl w:val="FB2E9DB2"/>
@@ -2339,7 +2918,7 @@
       </w:rPr>
     </w:lvl>
   </w:abstractNum>
-  <w:abstractNum w:abstractNumId="8" w15:restartNumberingAfterBreak="0">
+  <w:abstractNum w:abstractNumId="9" w15:restartNumberingAfterBreak="0">
     <w:nsid w:val="2F046E42"/>
     <w:multiLevelType w:val="multilevel"/>
     <w:tmpl w:val="37B2222C"/>
@@ -2488,7 +3067,7 @@
       </w:rPr>
     </w:lvl>
   </w:abstractNum>
-  <w:abstractNum w:abstractNumId="9" w15:restartNumberingAfterBreak="0">
+  <w:abstractNum w:abstractNumId="10" w15:restartNumberingAfterBreak="0">
     <w:nsid w:val="3365719D"/>
     <w:multiLevelType w:val="multilevel"/>
     <w:tmpl w:val="E676F298"/>
@@ -2637,7 +3216,7 @@
       </w:rPr>
     </w:lvl>
   </w:abstractNum>
-  <w:abstractNum w:abstractNumId="10" w15:restartNumberingAfterBreak="0">
+  <w:abstractNum w:abstractNumId="11" w15:restartNumberingAfterBreak="0">
     <w:nsid w:val="35E83471"/>
     <w:multiLevelType w:val="multilevel"/>
     <w:tmpl w:val="23862EA0"/>
@@ -2786,7 +3365,120 @@
       </w:rPr>
     </w:lvl>
   </w:abstractNum>
-  <w:abstractNum w:abstractNumId="11" w15:restartNumberingAfterBreak="0">
+  <w:abstractNum w:abstractNumId="12" w15:restartNumberingAfterBreak="0">
+    <w:nsid w:val="36C5629D"/>
+    <w:multiLevelType w:val="hybridMultilevel"/>
+    <w:tmpl w:val="8A1CD1FE"/>
+    <w:lvl w:ilvl="0" w:tplc="04090001">
+      <w:start w:val="1"/>
+      <w:numFmt w:val="bullet"/>
+      <w:lvlText w:val=""/>
+      <w:lvlJc w:val="left"/>
+      <w:pPr>
+        <w:ind w:left="720" w:hanging="360"/>
+      </w:pPr>
+      <w:rPr>
+        <w:rFonts w:ascii="Symbol" w:hAnsi="Symbol" w:hint="default"/>
+      </w:rPr>
+    </w:lvl>
+    <w:lvl w:ilvl="1" w:tplc="04090003">
+      <w:start w:val="1"/>
+      <w:numFmt w:val="bullet"/>
+      <w:lvlText w:val="o"/>
+      <w:lvlJc w:val="left"/>
+      <w:pPr>
+        <w:ind w:left="1440" w:hanging="360"/>
+      </w:pPr>
+      <w:rPr>
+        <w:rFonts w:ascii="Courier New" w:hAnsi="Courier New" w:cs="Courier New" w:hint="default"/>
+      </w:rPr>
+    </w:lvl>
+    <w:lvl w:ilvl="2" w:tplc="0409000F">
+      <w:start w:val="1"/>
+      <w:numFmt w:val="decimal"/>
+      <w:lvlText w:val="%3."/>
+      <w:lvlJc w:val="left"/>
+      <w:pPr>
+        <w:ind w:left="2160" w:hanging="360"/>
+      </w:pPr>
+      <w:rPr>
+        <w:rFonts w:hint="default"/>
+      </w:rPr>
+    </w:lvl>
+    <w:lvl w:ilvl="3" w:tplc="04090001" w:tentative="1">
+      <w:start w:val="1"/>
+      <w:numFmt w:val="bullet"/>
+      <w:lvlText w:val=""/>
+      <w:lvlJc w:val="left"/>
+      <w:pPr>
+        <w:ind w:left="2880" w:hanging="360"/>
+      </w:pPr>
+      <w:rPr>
+        <w:rFonts w:ascii="Symbol" w:hAnsi="Symbol" w:hint="default"/>
+      </w:rPr>
+    </w:lvl>
+    <w:lvl w:ilvl="4" w:tplc="04090003" w:tentative="1">
+      <w:start w:val="1"/>
+      <w:numFmt w:val="bullet"/>
+      <w:lvlText w:val="o"/>
+      <w:lvlJc w:val="left"/>
+      <w:pPr>
+        <w:ind w:left="3600" w:hanging="360"/>
+      </w:pPr>
+      <w:rPr>
+        <w:rFonts w:ascii="Courier New" w:hAnsi="Courier New" w:cs="Courier New" w:hint="default"/>
+      </w:rPr>
+    </w:lvl>
+    <w:lvl w:ilvl="5" w:tplc="04090005" w:tentative="1">
+      <w:start w:val="1"/>
+      <w:numFmt w:val="bullet"/>
+      <w:lvlText w:val=""/>
+      <w:lvlJc w:val="left"/>
+      <w:pPr>
+        <w:ind w:left="4320" w:hanging="360"/>
+      </w:pPr>
+      <w:rPr>
+        <w:rFonts w:ascii="Wingdings" w:hAnsi="Wingdings" w:hint="default"/>
+      </w:rPr>
+    </w:lvl>
+    <w:lvl w:ilvl="6" w:tplc="04090001" w:tentative="1">
+      <w:start w:val="1"/>
+      <w:numFmt w:val="bullet"/>
+      <w:lvlText w:val=""/>
+      <w:lvlJc w:val="left"/>
+      <w:pPr>
+        <w:ind w:left="5040" w:hanging="360"/>
+      </w:pPr>
+      <w:rPr>
+        <w:rFonts w:ascii="Symbol" w:hAnsi="Symbol" w:hint="default"/>
+      </w:rPr>
+    </w:lvl>
+    <w:lvl w:ilvl="7" w:tplc="04090003" w:tentative="1">
+      <w:start w:val="1"/>
+      <w:numFmt w:val="bullet"/>
+      <w:lvlText w:val="o"/>
+      <w:lvlJc w:val="left"/>
+      <w:pPr>
+        <w:ind w:left="5760" w:hanging="360"/>
+      </w:pPr>
+      <w:rPr>
+        <w:rFonts w:ascii="Courier New" w:hAnsi="Courier New" w:cs="Courier New" w:hint="default"/>
+      </w:rPr>
+    </w:lvl>
+    <w:lvl w:ilvl="8" w:tplc="04090005" w:tentative="1">
+      <w:start w:val="1"/>
+      <w:numFmt w:val="bullet"/>
+      <w:lvlText w:val=""/>
+      <w:lvlJc w:val="left"/>
+      <w:pPr>
+        <w:ind w:left="6480" w:hanging="360"/>
+      </w:pPr>
+      <w:rPr>
+        <w:rFonts w:ascii="Wingdings" w:hAnsi="Wingdings" w:hint="default"/>
+      </w:rPr>
+    </w:lvl>
+  </w:abstractNum>
+  <w:abstractNum w:abstractNumId="13" w15:restartNumberingAfterBreak="0">
     <w:nsid w:val="4D660EC3"/>
     <w:multiLevelType w:val="multilevel"/>
     <w:tmpl w:val="F6ACAF00"/>
@@ -2935,7 +3627,7 @@
       </w:rPr>
     </w:lvl>
   </w:abstractNum>
-  <w:abstractNum w:abstractNumId="12" w15:restartNumberingAfterBreak="0">
+  <w:abstractNum w:abstractNumId="14" w15:restartNumberingAfterBreak="0">
     <w:nsid w:val="51EF11E4"/>
     <w:multiLevelType w:val="hybridMultilevel"/>
     <w:tmpl w:val="6444069A"/>
@@ -3048,7 +3740,7 @@
       </w:rPr>
     </w:lvl>
   </w:abstractNum>
-  <w:abstractNum w:abstractNumId="13" w15:restartNumberingAfterBreak="0">
+  <w:abstractNum w:abstractNumId="15" w15:restartNumberingAfterBreak="0">
     <w:nsid w:val="558B73D4"/>
     <w:multiLevelType w:val="hybridMultilevel"/>
     <w:tmpl w:val="459026C0"/>
@@ -3161,7 +3853,7 @@
       </w:rPr>
     </w:lvl>
   </w:abstractNum>
-  <w:abstractNum w:abstractNumId="14" w15:restartNumberingAfterBreak="0">
+  <w:abstractNum w:abstractNumId="16" w15:restartNumberingAfterBreak="0">
     <w:nsid w:val="667F55BD"/>
     <w:multiLevelType w:val="hybridMultilevel"/>
     <w:tmpl w:val="02A4AE20"/>
@@ -3274,7 +3966,7 @@
       </w:rPr>
     </w:lvl>
   </w:abstractNum>
-  <w:abstractNum w:abstractNumId="15" w15:restartNumberingAfterBreak="0">
+  <w:abstractNum w:abstractNumId="17" w15:restartNumberingAfterBreak="0">
     <w:nsid w:val="6A626C8C"/>
     <w:multiLevelType w:val="multilevel"/>
     <w:tmpl w:val="1FB4C4E6"/>
@@ -3423,7 +4115,7 @@
       </w:rPr>
     </w:lvl>
   </w:abstractNum>
-  <w:abstractNum w:abstractNumId="16" w15:restartNumberingAfterBreak="0">
+  <w:abstractNum w:abstractNumId="18" w15:restartNumberingAfterBreak="0">
     <w:nsid w:val="6DA4704C"/>
     <w:multiLevelType w:val="multilevel"/>
     <w:tmpl w:val="D96A72A8"/>
@@ -3572,7 +4264,7 @@
       </w:rPr>
     </w:lvl>
   </w:abstractNum>
-  <w:abstractNum w:abstractNumId="17" w15:restartNumberingAfterBreak="0">
+  <w:abstractNum w:abstractNumId="19" w15:restartNumberingAfterBreak="0">
     <w:nsid w:val="6FDB763D"/>
     <w:multiLevelType w:val="multilevel"/>
     <w:tmpl w:val="B96C140A"/>
@@ -3721,7 +4413,7 @@
       </w:rPr>
     </w:lvl>
   </w:abstractNum>
-  <w:abstractNum w:abstractNumId="18" w15:restartNumberingAfterBreak="0">
+  <w:abstractNum w:abstractNumId="20" w15:restartNumberingAfterBreak="0">
     <w:nsid w:val="74831A37"/>
     <w:multiLevelType w:val="hybridMultilevel"/>
     <w:tmpl w:val="ACC23A20"/>
@@ -3834,7 +4526,7 @@
       </w:rPr>
     </w:lvl>
   </w:abstractNum>
-  <w:abstractNum w:abstractNumId="19" w15:restartNumberingAfterBreak="0">
+  <w:abstractNum w:abstractNumId="21" w15:restartNumberingAfterBreak="0">
     <w:nsid w:val="75FC25CD"/>
     <w:multiLevelType w:val="multilevel"/>
     <w:tmpl w:val="B0DC74B0"/>
@@ -3983,7 +4675,7 @@
       </w:rPr>
     </w:lvl>
   </w:abstractNum>
-  <w:abstractNum w:abstractNumId="20" w15:restartNumberingAfterBreak="0">
+  <w:abstractNum w:abstractNumId="22" w15:restartNumberingAfterBreak="0">
     <w:nsid w:val="77287B90"/>
     <w:multiLevelType w:val="multilevel"/>
     <w:tmpl w:val="22E62314"/>
@@ -4132,7 +4824,7 @@
       </w:rPr>
     </w:lvl>
   </w:abstractNum>
-  <w:abstractNum w:abstractNumId="21" w15:restartNumberingAfterBreak="0">
+  <w:abstractNum w:abstractNumId="23" w15:restartNumberingAfterBreak="0">
     <w:nsid w:val="7FDF71A4"/>
     <w:multiLevelType w:val="multilevel"/>
     <w:tmpl w:val="EFAA0932"/>
@@ -4281,7 +4973,7 @@
       </w:rPr>
     </w:lvl>
   </w:abstractNum>
-  <w:abstractNum w:abstractNumId="22" w15:restartNumberingAfterBreak="0">
+  <w:abstractNum w:abstractNumId="24" w15:restartNumberingAfterBreak="0">
     <w:nsid w:val="7FE70335"/>
     <w:multiLevelType w:val="multilevel"/>
     <w:tmpl w:val="835A9664"/>
@@ -4431,47 +5123,24 @@
     </w:lvl>
   </w:abstractNum>
   <w:num w:numId="1">
-    <w:abstractNumId w:val="16"/>
+    <w:abstractNumId w:val="18"/>
   </w:num>
   <w:num w:numId="2">
-    <w:abstractNumId w:val="22"/>
+    <w:abstractNumId w:val="24"/>
   </w:num>
   <w:num w:numId="3">
-    <w:abstractNumId w:val="19"/>
+    <w:abstractNumId w:val="21"/>
   </w:num>
   <w:num w:numId="4">
-    <w:abstractNumId w:val="17"/>
+    <w:abstractNumId w:val="19"/>
   </w:num>
   <w:num w:numId="5">
     <w:abstractNumId w:val="0"/>
   </w:num>
   <w:num w:numId="6">
-    <w:abstractNumId w:val="9"/>
+    <w:abstractNumId w:val="10"/>
   </w:num>
   <w:num w:numId="7">
-    <w:abstractNumId w:val="7"/>
-    <w:lvlOverride w:ilvl="3">
-      <w:lvl w:ilvl="3">
-        <w:numFmt w:val="bullet"/>
-        <w:lvlText w:val=""/>
-        <w:lvlJc w:val="left"/>
-        <w:pPr>
-          <w:tabs>
-            <w:tab w:val="num" w:pos="2880"/>
-          </w:tabs>
-          <w:ind w:left="2880" w:hanging="360"/>
-        </w:pPr>
-        <w:rPr>
-          <w:rFonts w:ascii="Symbol" w:hAnsi="Symbol" w:hint="default"/>
-          <w:sz w:val="20"/>
-        </w:rPr>
-      </w:lvl>
-    </w:lvlOverride>
-  </w:num>
-  <w:num w:numId="8">
-    <w:abstractNumId w:val="4"/>
-  </w:num>
-  <w:num w:numId="9">
     <w:abstractNumId w:val="8"/>
     <w:lvlOverride w:ilvl="3">
       <w:lvl w:ilvl="3">
@@ -4491,8 +5160,31 @@
       </w:lvl>
     </w:lvlOverride>
   </w:num>
+  <w:num w:numId="8">
+    <w:abstractNumId w:val="4"/>
+  </w:num>
+  <w:num w:numId="9">
+    <w:abstractNumId w:val="9"/>
+    <w:lvlOverride w:ilvl="3">
+      <w:lvl w:ilvl="3">
+        <w:numFmt w:val="bullet"/>
+        <w:lvlText w:val=""/>
+        <w:lvlJc w:val="left"/>
+        <w:pPr>
+          <w:tabs>
+            <w:tab w:val="num" w:pos="2880"/>
+          </w:tabs>
+          <w:ind w:left="2880" w:hanging="360"/>
+        </w:pPr>
+        <w:rPr>
+          <w:rFonts w:ascii="Symbol" w:hAnsi="Symbol" w:hint="default"/>
+          <w:sz w:val="20"/>
+        </w:rPr>
+      </w:lvl>
+    </w:lvlOverride>
+  </w:num>
   <w:num w:numId="10">
-    <w:abstractNumId w:val="10"/>
+    <w:abstractNumId w:val="11"/>
   </w:num>
   <w:num w:numId="11">
     <w:abstractNumId w:val="1"/>
@@ -4515,7 +5207,7 @@
     </w:lvlOverride>
   </w:num>
   <w:num w:numId="12">
-    <w:abstractNumId w:val="20"/>
+    <w:abstractNumId w:val="22"/>
     <w:lvlOverride w:ilvl="1">
       <w:lvl w:ilvl="1">
         <w:numFmt w:val="bullet"/>
@@ -4535,7 +5227,7 @@
     </w:lvlOverride>
   </w:num>
   <w:num w:numId="13">
-    <w:abstractNumId w:val="20"/>
+    <w:abstractNumId w:val="22"/>
     <w:lvlOverride w:ilvl="1">
       <w:lvl w:ilvl="1">
         <w:numFmt w:val="bullet"/>
@@ -4683,10 +5375,10 @@
     </w:lvlOverride>
   </w:num>
   <w:num w:numId="17">
-    <w:abstractNumId w:val="15"/>
+    <w:abstractNumId w:val="17"/>
   </w:num>
   <w:num w:numId="18">
-    <w:abstractNumId w:val="5"/>
+    <w:abstractNumId w:val="6"/>
     <w:lvlOverride w:ilvl="2">
       <w:lvl w:ilvl="2">
         <w:numFmt w:val="bullet"/>
@@ -4706,10 +5398,10 @@
     </w:lvlOverride>
   </w:num>
   <w:num w:numId="19">
-    <w:abstractNumId w:val="21"/>
+    <w:abstractNumId w:val="23"/>
   </w:num>
   <w:num w:numId="20">
-    <w:abstractNumId w:val="21"/>
+    <w:abstractNumId w:val="23"/>
     <w:lvlOverride w:ilvl="3">
       <w:lvl w:ilvl="3">
         <w:numFmt w:val="bullet"/>
@@ -4732,21 +5424,27 @@
     <w:abstractNumId w:val="3"/>
   </w:num>
   <w:num w:numId="22">
-    <w:abstractNumId w:val="11"/>
+    <w:abstractNumId w:val="13"/>
   </w:num>
   <w:num w:numId="23">
-    <w:abstractNumId w:val="13"/>
+    <w:abstractNumId w:val="15"/>
   </w:num>
   <w:num w:numId="24">
+    <w:abstractNumId w:val="16"/>
+  </w:num>
+  <w:num w:numId="25">
+    <w:abstractNumId w:val="20"/>
+  </w:num>
+  <w:num w:numId="26">
+    <w:abstractNumId w:val="7"/>
+  </w:num>
+  <w:num w:numId="27">
     <w:abstractNumId w:val="14"/>
   </w:num>
-  <w:num w:numId="25">
-    <w:abstractNumId w:val="18"/>
+  <w:num w:numId="28">
+    <w:abstractNumId w:val="5"/>
   </w:num>
-  <w:num w:numId="26">
-    <w:abstractNumId w:val="6"/>
-  </w:num>
-  <w:num w:numId="27">
+  <w:num w:numId="29">
     <w:abstractNumId w:val="12"/>
   </w:num>
 </w:numbering>
@@ -5149,6 +5847,7 @@
   <w:style w:type="character" w:default="1" w:styleId="DefaultParagraphFont">
     <w:name w:val="Default Paragraph Font"/>
     <w:uiPriority w:val="1"/>
+    <w:semiHidden/>
     <w:unhideWhenUsed/>
   </w:style>
   <w:style w:type="table" w:default="1" w:styleId="TableNormal">

</xml_diff>

<commit_message>
Updated Website and Documentation
</commit_message>
<xml_diff>
--- a/static/assets/DesignDocument.docx
+++ b/static/assets/DesignDocument.docx
@@ -410,7 +410,23 @@
           <w:sz w:val="24"/>
           <w:szCs w:val="24"/>
         </w:rPr>
-        <w:t xml:space="preserve"> They should also be able to edit their employees pay and hours. </w:t>
+        <w:t xml:space="preserve"> They should also be able to edit their employees pay and hours.</w:t>
+      </w:r>
+      <w:r>
+        <w:rPr>
+          <w:rFonts w:ascii="Times New Roman" w:hAnsi="Times New Roman" w:cs="Times New Roman"/>
+          <w:sz w:val="24"/>
+          <w:szCs w:val="24"/>
+        </w:rPr>
+        <w:t xml:space="preserve"> Additionally, they should be able to add administrators if they should need to in the future. This will be done through the use of PIDs. </w:t>
+      </w:r>
+      <w:r>
+        <w:rPr>
+          <w:rFonts w:ascii="Times New Roman" w:hAnsi="Times New Roman" w:cs="Times New Roman"/>
+          <w:sz w:val="24"/>
+          <w:szCs w:val="24"/>
+        </w:rPr>
+        <w:t xml:space="preserve"> </w:t>
       </w:r>
     </w:p>
     <w:p>
@@ -1104,7 +1120,135 @@
           <w:sz w:val="24"/>
           <w:szCs w:val="24"/>
         </w:rPr>
-        <w:t>Structure will be determined at the time of completion</w:t>
+        <w:t xml:space="preserve">This table will store information pertaining to the different </w:t>
+      </w:r>
+      <w:r>
+        <w:rPr>
+          <w:rFonts w:ascii="Times New Roman" w:hAnsi="Times New Roman" w:cs="Times New Roman"/>
+          <w:sz w:val="24"/>
+          <w:szCs w:val="24"/>
+        </w:rPr>
+        <w:t>schedules</w:t>
+      </w:r>
+      <w:r>
+        <w:rPr>
+          <w:rFonts w:ascii="Times New Roman" w:hAnsi="Times New Roman" w:cs="Times New Roman"/>
+          <w:sz w:val="24"/>
+          <w:szCs w:val="24"/>
+        </w:rPr>
+        <w:t xml:space="preserve"> </w:t>
+      </w:r>
+      <w:r>
+        <w:rPr>
+          <w:rFonts w:ascii="Times New Roman" w:hAnsi="Times New Roman" w:cs="Times New Roman"/>
+          <w:sz w:val="24"/>
+          <w:szCs w:val="24"/>
+        </w:rPr>
+        <w:t xml:space="preserve">each of which will be stored in the database. </w:t>
+      </w:r>
+    </w:p>
+    <w:p>
+      <w:pPr>
+        <w:pStyle w:val="ListParagraph"/>
+        <w:numPr>
+          <w:ilvl w:val="1"/>
+          <w:numId w:val="29"/>
+        </w:numPr>
+        <w:rPr>
+          <w:rFonts w:ascii="Times New Roman" w:hAnsi="Times New Roman" w:cs="Times New Roman"/>
+          <w:sz w:val="24"/>
+          <w:szCs w:val="24"/>
+        </w:rPr>
+      </w:pPr>
+      <w:r>
+        <w:rPr>
+          <w:rFonts w:ascii="Times New Roman" w:hAnsi="Times New Roman" w:cs="Times New Roman"/>
+          <w:sz w:val="24"/>
+          <w:szCs w:val="24"/>
+        </w:rPr>
+        <w:t xml:space="preserve">This will have </w:t>
+      </w:r>
+      <w:r>
+        <w:rPr>
+          <w:rFonts w:ascii="Times New Roman" w:hAnsi="Times New Roman" w:cs="Times New Roman"/>
+          <w:sz w:val="24"/>
+          <w:szCs w:val="24"/>
+        </w:rPr>
+        <w:t>three</w:t>
+      </w:r>
+      <w:r>
+        <w:rPr>
+          <w:rFonts w:ascii="Times New Roman" w:hAnsi="Times New Roman" w:cs="Times New Roman"/>
+          <w:sz w:val="24"/>
+          <w:szCs w:val="24"/>
+        </w:rPr>
+        <w:t xml:space="preserve"> fields:</w:t>
+      </w:r>
+    </w:p>
+    <w:p>
+      <w:pPr>
+        <w:pStyle w:val="ListParagraph"/>
+        <w:numPr>
+          <w:ilvl w:val="2"/>
+          <w:numId w:val="29"/>
+        </w:numPr>
+        <w:rPr>
+          <w:rFonts w:ascii="Times New Roman" w:hAnsi="Times New Roman" w:cs="Times New Roman"/>
+          <w:sz w:val="24"/>
+          <w:szCs w:val="24"/>
+        </w:rPr>
+      </w:pPr>
+      <w:r>
+        <w:rPr>
+          <w:rFonts w:ascii="Times New Roman" w:hAnsi="Times New Roman" w:cs="Times New Roman"/>
+          <w:sz w:val="24"/>
+          <w:szCs w:val="24"/>
+        </w:rPr>
+        <w:t xml:space="preserve">Sid—this will be a randomly generated 4 digit code which will be used to uniquely identify the schedule and allow for it to directly referred to. This field should be both unique and required.  </w:t>
+      </w:r>
+    </w:p>
+    <w:p>
+      <w:pPr>
+        <w:pStyle w:val="ListParagraph"/>
+        <w:numPr>
+          <w:ilvl w:val="2"/>
+          <w:numId w:val="29"/>
+        </w:numPr>
+        <w:rPr>
+          <w:rFonts w:ascii="Times New Roman" w:hAnsi="Times New Roman" w:cs="Times New Roman"/>
+          <w:sz w:val="24"/>
+          <w:szCs w:val="24"/>
+        </w:rPr>
+      </w:pPr>
+      <w:r>
+        <w:rPr>
+          <w:rFonts w:ascii="Times New Roman" w:hAnsi="Times New Roman" w:cs="Times New Roman"/>
+          <w:sz w:val="24"/>
+          <w:szCs w:val="24"/>
+        </w:rPr>
+        <w:t xml:space="preserve">Data—this will store the actual schedule itself. It will be list containing all of the timeslots in the schedule and what users are scheduled for each individual timeslot. </w:t>
+      </w:r>
+    </w:p>
+    <w:p>
+      <w:pPr>
+        <w:pStyle w:val="ListParagraph"/>
+        <w:numPr>
+          <w:ilvl w:val="2"/>
+          <w:numId w:val="29"/>
+        </w:numPr>
+        <w:rPr>
+          <w:rFonts w:ascii="Times New Roman" w:hAnsi="Times New Roman" w:cs="Times New Roman"/>
+          <w:sz w:val="24"/>
+          <w:szCs w:val="24"/>
+        </w:rPr>
+      </w:pPr>
+      <w:r>
+        <w:rPr>
+          <w:rFonts w:ascii="Times New Roman" w:hAnsi="Times New Roman" w:cs="Times New Roman"/>
+          <w:sz w:val="24"/>
+          <w:szCs w:val="24"/>
+        </w:rPr>
+        <w:t xml:space="preserve">Created_on—this will store the time that the scheduled was generated. </w:t>
       </w:r>
       <w:bookmarkStart w:id="0" w:name="_GoBack"/>
       <w:bookmarkEnd w:id="0"/>
@@ -1133,7 +1277,7 @@
             <w:sz w:val="24"/>
             <w:szCs w:val="24"/>
           </w:rPr>
-          <w:t>https://github.com/WritingCenterScheduler/Engine/blob/database/app/db_models.py</w:t>
+          <w:t>https://github.com/WritingCenterScheduler/application/blob/development/app/models.py</w:t>
         </w:r>
       </w:hyperlink>
     </w:p>
@@ -1277,6 +1421,7 @@
           <w:sz w:val="24"/>
           <w:szCs w:val="24"/>
         </w:rPr>
+        <w:lastRenderedPageBreak/>
         <w:t xml:space="preserve">An employee should be able to schedule themselves meaning that they take add themselves to their personal schedule and they remove their availability for times that they are scheduled at. </w:t>
       </w:r>
     </w:p>
@@ -1321,16 +1466,7 @@
           <w:sz w:val="24"/>
           <w:szCs w:val="24"/>
         </w:rPr>
-        <w:t xml:space="preserve">A location will have a 3D array that it will populate incrementally in order to generate the master schedule. In addition, it will have a list of employees that it can add into the schedule, an array of timeslots that represent how many employees are needed at each time represented by a positive number or zero, and </w:t>
-      </w:r>
-      <w:r>
-        <w:rPr>
-          <w:rFonts w:ascii="Times New Roman" w:hAnsi="Times New Roman" w:cs="Times New Roman"/>
-          <w:sz w:val="24"/>
-          <w:szCs w:val="24"/>
-        </w:rPr>
-        <w:lastRenderedPageBreak/>
-        <w:t xml:space="preserve">it will have a need array that will have the relative urgency with which each timeslot will need to be scheduled. </w:t>
+        <w:t xml:space="preserve">A location will have a 3D array that it will populate incrementally in order to generate the master schedule. In addition, it will have a list of employees that it can add into the schedule, an array of timeslots that represent how many employees are needed at each time represented by a positive number or zero, and it will have a need array that will have the relative urgency with which each timeslot will need to be scheduled. </w:t>
       </w:r>
     </w:p>
     <w:p>
@@ -5893,6 +6029,18 @@
       <w:contextualSpacing/>
     </w:pPr>
   </w:style>
+  <w:style w:type="character" w:styleId="FollowedHyperlink">
+    <w:name w:val="FollowedHyperlink"/>
+    <w:basedOn w:val="DefaultParagraphFont"/>
+    <w:uiPriority w:val="99"/>
+    <w:semiHidden/>
+    <w:unhideWhenUsed/>
+    <w:rsid w:val="00B97A94"/>
+    <w:rPr>
+      <w:color w:val="954F72" w:themeColor="followedHyperlink"/>
+      <w:u w:val="single"/>
+    </w:rPr>
+  </w:style>
 </w:styles>
 </file>
 

</xml_diff>

<commit_message>
Made minor updates to the Design Document
</commit_message>
<xml_diff>
--- a/static/assets/DesignDocument.docx
+++ b/static/assets/DesignDocument.docx
@@ -53,7 +53,25 @@
           <w:sz w:val="24"/>
           <w:szCs w:val="24"/>
         </w:rPr>
-        <w:t>Our design follows the ModelViewController paradigm. Our model consists of a backend database done in SQL Alchemy.</w:t>
+        <w:t xml:space="preserve">Our design follows the </w:t>
+      </w:r>
+      <w:proofErr w:type="spellStart"/>
+      <w:r>
+        <w:rPr>
+          <w:rFonts w:ascii="Times New Roman" w:hAnsi="Times New Roman" w:cs="Times New Roman"/>
+          <w:sz w:val="24"/>
+          <w:szCs w:val="24"/>
+        </w:rPr>
+        <w:t>ModelViewController</w:t>
+      </w:r>
+      <w:proofErr w:type="spellEnd"/>
+      <w:r>
+        <w:rPr>
+          <w:rFonts w:ascii="Times New Roman" w:hAnsi="Times New Roman" w:cs="Times New Roman"/>
+          <w:sz w:val="24"/>
+          <w:szCs w:val="24"/>
+        </w:rPr>
+        <w:t xml:space="preserve"> paradigm. Our model consists of a backend database done in SQL Alchemy.</w:t>
       </w:r>
       <w:r>
         <w:rPr>
@@ -77,7 +95,25 @@
           <w:sz w:val="24"/>
           <w:szCs w:val="24"/>
         </w:rPr>
-        <w:t>a calendar view done using FullCalender and form pages done using Flask.  Our controller will consist of a scheduling engine as well as some control logic in order to</w:t>
+        <w:t xml:space="preserve">a calendar view done using </w:t>
+      </w:r>
+      <w:proofErr w:type="spellStart"/>
+      <w:r>
+        <w:rPr>
+          <w:rFonts w:ascii="Times New Roman" w:hAnsi="Times New Roman" w:cs="Times New Roman"/>
+          <w:sz w:val="24"/>
+          <w:szCs w:val="24"/>
+        </w:rPr>
+        <w:t>FullCalender</w:t>
+      </w:r>
+      <w:proofErr w:type="spellEnd"/>
+      <w:r>
+        <w:rPr>
+          <w:rFonts w:ascii="Times New Roman" w:hAnsi="Times New Roman" w:cs="Times New Roman"/>
+          <w:sz w:val="24"/>
+          <w:szCs w:val="24"/>
+        </w:rPr>
+        <w:t xml:space="preserve"> and form pages done using Flask.  Our controller will consist of a scheduling engine as well as some control logic in order to</w:t>
       </w:r>
       <w:r>
         <w:rPr>
@@ -122,7 +158,7 @@
                     </pic:cNvPicPr>
                   </pic:nvPicPr>
                   <pic:blipFill>
-                    <a:blip r:embed="rId5">
+                    <a:blip r:embed="rId6">
                       <a:extLst>
                         <a:ext uri="{28A0092B-C50C-407E-A947-70E740481C1C}">
                           <a14:useLocalDpi xmlns:a14="http://schemas.microsoft.com/office/drawing/2010/main" val="0"/>
@@ -539,15 +575,33 @@
           <w:sz w:val="24"/>
           <w:szCs w:val="24"/>
         </w:rPr>
-        <w:t>This data should be passed to the FullCalende</w:t>
-      </w:r>
-      <w:r>
-        <w:rPr>
-          <w:rFonts w:ascii="Times New Roman" w:hAnsi="Times New Roman" w:cs="Times New Roman"/>
-          <w:sz w:val="24"/>
-          <w:szCs w:val="24"/>
-        </w:rPr>
-        <w:t>r when it needs to be displayed and changed.</w:t>
+        <w:t xml:space="preserve">This data should be passed to the </w:t>
+      </w:r>
+      <w:proofErr w:type="spellStart"/>
+      <w:r>
+        <w:rPr>
+          <w:rFonts w:ascii="Times New Roman" w:hAnsi="Times New Roman" w:cs="Times New Roman"/>
+          <w:sz w:val="24"/>
+          <w:szCs w:val="24"/>
+        </w:rPr>
+        <w:t>FullCalende</w:t>
+      </w:r>
+      <w:r>
+        <w:rPr>
+          <w:rFonts w:ascii="Times New Roman" w:hAnsi="Times New Roman" w:cs="Times New Roman"/>
+          <w:sz w:val="24"/>
+          <w:szCs w:val="24"/>
+        </w:rPr>
+        <w:t>r</w:t>
+      </w:r>
+      <w:proofErr w:type="spellEnd"/>
+      <w:r>
+        <w:rPr>
+          <w:rFonts w:ascii="Times New Roman" w:hAnsi="Times New Roman" w:cs="Times New Roman"/>
+          <w:sz w:val="24"/>
+          <w:szCs w:val="24"/>
+        </w:rPr>
+        <w:t xml:space="preserve"> when it needs to be displayed and changed.</w:t>
       </w:r>
     </w:p>
     <w:p>
@@ -629,7 +683,23 @@
           <w:sz w:val="24"/>
           <w:szCs w:val="24"/>
         </w:rPr>
-        <w:t>This will have seven fields:</w:t>
+        <w:t xml:space="preserve">This will have </w:t>
+      </w:r>
+      <w:r>
+        <w:rPr>
+          <w:rFonts w:ascii="Times New Roman" w:hAnsi="Times New Roman" w:cs="Times New Roman"/>
+          <w:sz w:val="24"/>
+          <w:szCs w:val="24"/>
+        </w:rPr>
+        <w:t>nine</w:t>
+      </w:r>
+      <w:r>
+        <w:rPr>
+          <w:rFonts w:ascii="Times New Roman" w:hAnsi="Times New Roman" w:cs="Times New Roman"/>
+          <w:sz w:val="24"/>
+          <w:szCs w:val="24"/>
+        </w:rPr>
+        <w:t xml:space="preserve"> fields:</w:t>
       </w:r>
     </w:p>
     <w:p>
@@ -645,13 +715,23 @@
           <w:szCs w:val="24"/>
         </w:rPr>
       </w:pPr>
-      <w:r>
-        <w:rPr>
-          <w:rFonts w:ascii="Times New Roman" w:hAnsi="Times New Roman" w:cs="Times New Roman"/>
-          <w:sz w:val="24"/>
-          <w:szCs w:val="24"/>
-        </w:rPr>
-        <w:t>Last_name—This will be a required field that stores the last name of the student</w:t>
+      <w:proofErr w:type="spellStart"/>
+      <w:r>
+        <w:rPr>
+          <w:rFonts w:ascii="Times New Roman" w:hAnsi="Times New Roman" w:cs="Times New Roman"/>
+          <w:sz w:val="24"/>
+          <w:szCs w:val="24"/>
+        </w:rPr>
+        <w:t>Last_name</w:t>
+      </w:r>
+      <w:proofErr w:type="spellEnd"/>
+      <w:r>
+        <w:rPr>
+          <w:rFonts w:ascii="Times New Roman" w:hAnsi="Times New Roman" w:cs="Times New Roman"/>
+          <w:sz w:val="24"/>
+          <w:szCs w:val="24"/>
+        </w:rPr>
+        <w:t>—This will be a required field that stores the last name of the student</w:t>
       </w:r>
       <w:r>
         <w:rPr>
@@ -675,13 +755,23 @@
           <w:szCs w:val="24"/>
         </w:rPr>
       </w:pPr>
-      <w:r>
-        <w:rPr>
-          <w:rFonts w:ascii="Times New Roman" w:hAnsi="Times New Roman" w:cs="Times New Roman"/>
-          <w:sz w:val="24"/>
-          <w:szCs w:val="24"/>
-        </w:rPr>
-        <w:t>First_name—This will be a required field that stores the first name of the student</w:t>
+      <w:proofErr w:type="spellStart"/>
+      <w:r>
+        <w:rPr>
+          <w:rFonts w:ascii="Times New Roman" w:hAnsi="Times New Roman" w:cs="Times New Roman"/>
+          <w:sz w:val="24"/>
+          <w:szCs w:val="24"/>
+        </w:rPr>
+        <w:t>First_name</w:t>
+      </w:r>
+      <w:proofErr w:type="spellEnd"/>
+      <w:r>
+        <w:rPr>
+          <w:rFonts w:ascii="Times New Roman" w:hAnsi="Times New Roman" w:cs="Times New Roman"/>
+          <w:sz w:val="24"/>
+          <w:szCs w:val="24"/>
+        </w:rPr>
+        <w:t>—This will be a required field that stores the first name of the student</w:t>
       </w:r>
       <w:r>
         <w:rPr>
@@ -705,13 +795,25 @@
           <w:szCs w:val="24"/>
         </w:rPr>
       </w:pPr>
-      <w:r>
-        <w:rPr>
-          <w:rFonts w:ascii="Times New Roman" w:hAnsi="Times New Roman" w:cs="Times New Roman"/>
-          <w:sz w:val="24"/>
-          <w:szCs w:val="24"/>
-        </w:rPr>
-        <w:t>Pid – This w</w:t>
+      <w:proofErr w:type="spellStart"/>
+      <w:proofErr w:type="gramStart"/>
+      <w:r>
+        <w:rPr>
+          <w:rFonts w:ascii="Times New Roman" w:hAnsi="Times New Roman" w:cs="Times New Roman"/>
+          <w:sz w:val="24"/>
+          <w:szCs w:val="24"/>
+        </w:rPr>
+        <w:t>Pid</w:t>
+      </w:r>
+      <w:proofErr w:type="spellEnd"/>
+      <w:proofErr w:type="gramEnd"/>
+      <w:r>
+        <w:rPr>
+          <w:rFonts w:ascii="Times New Roman" w:hAnsi="Times New Roman" w:cs="Times New Roman"/>
+          <w:sz w:val="24"/>
+          <w:szCs w:val="24"/>
+        </w:rPr>
+        <w:t xml:space="preserve"> – This w</w:t>
       </w:r>
       <w:r>
         <w:rPr>
@@ -757,13 +859,23 @@
           <w:szCs w:val="24"/>
         </w:rPr>
       </w:pPr>
-      <w:r>
-        <w:rPr>
-          <w:rFonts w:ascii="Times New Roman" w:hAnsi="Times New Roman" w:cs="Times New Roman"/>
-          <w:sz w:val="24"/>
-          <w:szCs w:val="24"/>
-        </w:rPr>
-        <w:t xml:space="preserve">Typecode – This will be a string field that will store a type code that lets the application know what type of user the current user is defined as either non-user, user, or administrator. </w:t>
+      <w:proofErr w:type="spellStart"/>
+      <w:r>
+        <w:rPr>
+          <w:rFonts w:ascii="Times New Roman" w:hAnsi="Times New Roman" w:cs="Times New Roman"/>
+          <w:sz w:val="24"/>
+          <w:szCs w:val="24"/>
+        </w:rPr>
+        <w:t>Typecode</w:t>
+      </w:r>
+      <w:proofErr w:type="spellEnd"/>
+      <w:r>
+        <w:rPr>
+          <w:rFonts w:ascii="Times New Roman" w:hAnsi="Times New Roman" w:cs="Times New Roman"/>
+          <w:sz w:val="24"/>
+          <w:szCs w:val="24"/>
+        </w:rPr>
+        <w:t xml:space="preserve"> – This will be a string field that will store a type code that lets the application know what type of user the current user is defined as either non-user, user, or administrator. </w:t>
       </w:r>
     </w:p>
     <w:p>
@@ -801,13 +913,23 @@
           <w:szCs w:val="24"/>
         </w:rPr>
       </w:pPr>
-      <w:r>
-        <w:rPr>
-          <w:rFonts w:ascii="Times New Roman" w:hAnsi="Times New Roman" w:cs="Times New Roman"/>
-          <w:sz w:val="24"/>
-          <w:szCs w:val="24"/>
-        </w:rPr>
-        <w:t xml:space="preserve">Resolution_minutes – this is a integer field that stores the amount of time that a timeslot spans in the availability array (usually 30 minutes in </w:t>
+      <w:proofErr w:type="spellStart"/>
+      <w:r>
+        <w:rPr>
+          <w:rFonts w:ascii="Times New Roman" w:hAnsi="Times New Roman" w:cs="Times New Roman"/>
+          <w:sz w:val="24"/>
+          <w:szCs w:val="24"/>
+        </w:rPr>
+        <w:t>Resolution_minutes</w:t>
+      </w:r>
+      <w:proofErr w:type="spellEnd"/>
+      <w:r>
+        <w:rPr>
+          <w:rFonts w:ascii="Times New Roman" w:hAnsi="Times New Roman" w:cs="Times New Roman"/>
+          <w:sz w:val="24"/>
+          <w:szCs w:val="24"/>
+        </w:rPr>
+        <w:t xml:space="preserve"> – this is a integer field that stores the amount of time that a timeslot spans in the availability array (usually 30 minutes in </w:t>
       </w:r>
       <w:r>
         <w:rPr>
@@ -816,6 +938,61 @@
           <w:szCs w:val="24"/>
         </w:rPr>
         <w:t>our case)</w:t>
+      </w:r>
+    </w:p>
+    <w:p>
+      <w:pPr>
+        <w:pStyle w:val="ListParagraph"/>
+        <w:numPr>
+          <w:ilvl w:val="0"/>
+          <w:numId w:val="28"/>
+        </w:numPr>
+        <w:rPr>
+          <w:rFonts w:ascii="Times New Roman" w:hAnsi="Times New Roman" w:cs="Times New Roman"/>
+          <w:sz w:val="24"/>
+          <w:szCs w:val="24"/>
+        </w:rPr>
+      </w:pPr>
+      <w:r>
+        <w:rPr>
+          <w:rFonts w:ascii="Times New Roman" w:hAnsi="Times New Roman" w:cs="Times New Roman"/>
+          <w:sz w:val="24"/>
+          <w:szCs w:val="24"/>
+        </w:rPr>
+        <w:lastRenderedPageBreak/>
+        <w:t xml:space="preserve">Color—this field contains a string that represents the color that is assigned to that user. It is the color with which that user will be displayed on the schedule when it is generated. </w:t>
+      </w:r>
+    </w:p>
+    <w:p>
+      <w:pPr>
+        <w:pStyle w:val="ListParagraph"/>
+        <w:numPr>
+          <w:ilvl w:val="0"/>
+          <w:numId w:val="28"/>
+        </w:numPr>
+        <w:rPr>
+          <w:rFonts w:ascii="Times New Roman" w:hAnsi="Times New Roman" w:cs="Times New Roman"/>
+          <w:sz w:val="24"/>
+          <w:szCs w:val="24"/>
+        </w:rPr>
+      </w:pPr>
+      <w:proofErr w:type="spellStart"/>
+      <w:r>
+        <w:rPr>
+          <w:rFonts w:ascii="Times New Roman" w:hAnsi="Times New Roman" w:cs="Times New Roman"/>
+          <w:sz w:val="24"/>
+          <w:szCs w:val="24"/>
+        </w:rPr>
+        <w:t>Desired_hours</w:t>
+      </w:r>
+      <w:proofErr w:type="spellEnd"/>
+      <w:r>
+        <w:rPr>
+          <w:rFonts w:ascii="Times New Roman" w:hAnsi="Times New Roman" w:cs="Times New Roman"/>
+          <w:sz w:val="24"/>
+          <w:szCs w:val="24"/>
+        </w:rPr>
+        <w:t xml:space="preserve">—this field is an integer that represents the number of hours that the user desires to work each week over the course of the semester. </w:t>
       </w:r>
     </w:p>
     <w:p>
@@ -859,7 +1036,6 @@
           <w:sz w:val="24"/>
           <w:szCs w:val="24"/>
         </w:rPr>
-        <w:lastRenderedPageBreak/>
         <w:t>This table will store all of the information as it pertains to different locations in the database including their names, hours and the number of people needed at each time slot</w:t>
       </w:r>
     </w:p>
@@ -882,7 +1058,15 @@
           <w:sz w:val="24"/>
           <w:szCs w:val="24"/>
         </w:rPr>
-        <w:t>This table will have 6 fields:</w:t>
+        <w:t>This table will have 7</w:t>
+      </w:r>
+      <w:r>
+        <w:rPr>
+          <w:rFonts w:ascii="Times New Roman" w:hAnsi="Times New Roman" w:cs="Times New Roman"/>
+          <w:sz w:val="24"/>
+          <w:szCs w:val="24"/>
+        </w:rPr>
+        <w:t xml:space="preserve"> fields:</w:t>
       </w:r>
     </w:p>
     <w:p>
@@ -966,13 +1150,23 @@
           <w:szCs w:val="24"/>
         </w:rPr>
       </w:pPr>
-      <w:r>
-        <w:rPr>
-          <w:rFonts w:ascii="Times New Roman" w:hAnsi="Times New Roman" w:cs="Times New Roman"/>
-          <w:sz w:val="24"/>
-          <w:szCs w:val="24"/>
-        </w:rPr>
-        <w:t>Open_at – a required string that will identify the time that the location opens at for example 8AM.</w:t>
+      <w:proofErr w:type="spellStart"/>
+      <w:r>
+        <w:rPr>
+          <w:rFonts w:ascii="Times New Roman" w:hAnsi="Times New Roman" w:cs="Times New Roman"/>
+          <w:sz w:val="24"/>
+          <w:szCs w:val="24"/>
+        </w:rPr>
+        <w:t>Open_at</w:t>
+      </w:r>
+      <w:proofErr w:type="spellEnd"/>
+      <w:r>
+        <w:rPr>
+          <w:rFonts w:ascii="Times New Roman" w:hAnsi="Times New Roman" w:cs="Times New Roman"/>
+          <w:sz w:val="24"/>
+          <w:szCs w:val="24"/>
+        </w:rPr>
+        <w:t xml:space="preserve"> – a required string that will identify the time that the location opens at for example 8AM.</w:t>
       </w:r>
     </w:p>
     <w:p>
@@ -988,13 +1182,23 @@
           <w:szCs w:val="24"/>
         </w:rPr>
       </w:pPr>
-      <w:r>
-        <w:rPr>
-          <w:rFonts w:ascii="Times New Roman" w:hAnsi="Times New Roman" w:cs="Times New Roman"/>
-          <w:sz w:val="24"/>
-          <w:szCs w:val="24"/>
-        </w:rPr>
-        <w:t>Close_at – this will be a required field that identifies the time that the location closes for example 5PM</w:t>
+      <w:proofErr w:type="spellStart"/>
+      <w:r>
+        <w:rPr>
+          <w:rFonts w:ascii="Times New Roman" w:hAnsi="Times New Roman" w:cs="Times New Roman"/>
+          <w:sz w:val="24"/>
+          <w:szCs w:val="24"/>
+        </w:rPr>
+        <w:t>Close_at</w:t>
+      </w:r>
+      <w:proofErr w:type="spellEnd"/>
+      <w:r>
+        <w:rPr>
+          <w:rFonts w:ascii="Times New Roman" w:hAnsi="Times New Roman" w:cs="Times New Roman"/>
+          <w:sz w:val="24"/>
+          <w:szCs w:val="24"/>
+        </w:rPr>
+        <w:t xml:space="preserve"> – this will be a required field that identifies the time that the location closes for example 5PM</w:t>
       </w:r>
     </w:p>
     <w:p>
@@ -1032,13 +1236,23 @@
           <w:szCs w:val="24"/>
         </w:rPr>
       </w:pPr>
-      <w:r>
-        <w:rPr>
-          <w:rFonts w:ascii="Times New Roman" w:hAnsi="Times New Roman" w:cs="Times New Roman"/>
-          <w:sz w:val="24"/>
-          <w:szCs w:val="24"/>
-        </w:rPr>
-        <w:t xml:space="preserve">Resolution_minutes – this is a integer field that stores the amount of time that a timeslot spans in the </w:t>
+      <w:proofErr w:type="spellStart"/>
+      <w:r>
+        <w:rPr>
+          <w:rFonts w:ascii="Times New Roman" w:hAnsi="Times New Roman" w:cs="Times New Roman"/>
+          <w:sz w:val="24"/>
+          <w:szCs w:val="24"/>
+        </w:rPr>
+        <w:t>Resolution_minutes</w:t>
+      </w:r>
+      <w:proofErr w:type="spellEnd"/>
+      <w:r>
+        <w:rPr>
+          <w:rFonts w:ascii="Times New Roman" w:hAnsi="Times New Roman" w:cs="Times New Roman"/>
+          <w:sz w:val="24"/>
+          <w:szCs w:val="24"/>
+        </w:rPr>
+        <w:t xml:space="preserve"> – this is a integer field that stores the amount of time that a timeslot spans in the </w:t>
       </w:r>
       <w:r>
         <w:rPr>
@@ -1055,6 +1269,62 @@
           <w:szCs w:val="24"/>
         </w:rPr>
         <w:t xml:space="preserve"> array (usually 30 minutes in our case)</w:t>
+      </w:r>
+    </w:p>
+    <w:p>
+      <w:pPr>
+        <w:pStyle w:val="ListParagraph"/>
+        <w:numPr>
+          <w:ilvl w:val="2"/>
+          <w:numId w:val="29"/>
+        </w:numPr>
+        <w:rPr>
+          <w:rFonts w:ascii="Times New Roman" w:hAnsi="Times New Roman" w:cs="Times New Roman"/>
+          <w:sz w:val="24"/>
+          <w:szCs w:val="24"/>
+        </w:rPr>
+      </w:pPr>
+      <w:proofErr w:type="spellStart"/>
+      <w:r>
+        <w:rPr>
+          <w:rFonts w:ascii="Times New Roman" w:hAnsi="Times New Roman" w:cs="Times New Roman"/>
+          <w:sz w:val="24"/>
+          <w:szCs w:val="24"/>
+        </w:rPr>
+        <w:t>Type_code</w:t>
+      </w:r>
+      <w:proofErr w:type="spellEnd"/>
+      <w:r>
+        <w:rPr>
+          <w:rFonts w:ascii="Times New Roman" w:hAnsi="Times New Roman" w:cs="Times New Roman"/>
+          <w:sz w:val="24"/>
+          <w:szCs w:val="24"/>
+        </w:rPr>
+        <w:t xml:space="preserve"> –this is an integer field that represents whether or not the location allowed to be scheduled with any type of employee</w:t>
+      </w:r>
+      <w:r>
+        <w:rPr>
+          <w:rFonts w:ascii="Times New Roman" w:hAnsi="Times New Roman" w:cs="Times New Roman"/>
+          <w:sz w:val="24"/>
+          <w:szCs w:val="24"/>
+        </w:rPr>
+        <w:t xml:space="preserve"> (0)</w:t>
+      </w:r>
+      <w:r>
+        <w:rPr>
+          <w:rFonts w:ascii="Times New Roman" w:hAnsi="Times New Roman" w:cs="Times New Roman"/>
+          <w:sz w:val="24"/>
+          <w:szCs w:val="24"/>
+        </w:rPr>
+        <w:t xml:space="preserve"> or whether we can only schedule returning students in that location</w:t>
+      </w:r>
+      <w:r>
+        <w:rPr>
+          <w:rFonts w:ascii="Times New Roman" w:hAnsi="Times New Roman" w:cs="Times New Roman"/>
+          <w:sz w:val="24"/>
+          <w:szCs w:val="24"/>
+        </w:rPr>
+        <w:t xml:space="preserve"> (1). </w:t>
       </w:r>
     </w:p>
     <w:p>
@@ -1120,23 +1390,7 @@
           <w:sz w:val="24"/>
           <w:szCs w:val="24"/>
         </w:rPr>
-        <w:t xml:space="preserve">This table will store information pertaining to the different </w:t>
-      </w:r>
-      <w:r>
-        <w:rPr>
-          <w:rFonts w:ascii="Times New Roman" w:hAnsi="Times New Roman" w:cs="Times New Roman"/>
-          <w:sz w:val="24"/>
-          <w:szCs w:val="24"/>
-        </w:rPr>
-        <w:t>schedules</w:t>
-      </w:r>
-      <w:r>
-        <w:rPr>
-          <w:rFonts w:ascii="Times New Roman" w:hAnsi="Times New Roman" w:cs="Times New Roman"/>
-          <w:sz w:val="24"/>
-          <w:szCs w:val="24"/>
-        </w:rPr>
-        <w:t xml:space="preserve"> </w:t>
+        <w:t xml:space="preserve">This table will store information pertaining to the different schedules </w:t>
       </w:r>
       <w:r>
         <w:rPr>
@@ -1174,7 +1428,7 @@
           <w:sz w:val="24"/>
           <w:szCs w:val="24"/>
         </w:rPr>
-        <w:t>three</w:t>
+        <w:t>four</w:t>
       </w:r>
       <w:r>
         <w:rPr>
@@ -1204,7 +1458,25 @@
           <w:sz w:val="24"/>
           <w:szCs w:val="24"/>
         </w:rPr>
-        <w:t xml:space="preserve">Sid—this will be a randomly generated 4 digit code which will be used to uniquely identify the schedule and allow for it to directly referred to. This field should be both unique and required.  </w:t>
+        <w:t xml:space="preserve">Sid—this will be a randomly generated 4 digit code which will be used to uniquely identify the schedule and allow for it to directly </w:t>
+      </w:r>
+      <w:proofErr w:type="gramStart"/>
+      <w:r>
+        <w:rPr>
+          <w:rFonts w:ascii="Times New Roman" w:hAnsi="Times New Roman" w:cs="Times New Roman"/>
+          <w:sz w:val="24"/>
+          <w:szCs w:val="24"/>
+        </w:rPr>
+        <w:t>referred</w:t>
+      </w:r>
+      <w:proofErr w:type="gramEnd"/>
+      <w:r>
+        <w:rPr>
+          <w:rFonts w:ascii="Times New Roman" w:hAnsi="Times New Roman" w:cs="Times New Roman"/>
+          <w:sz w:val="24"/>
+          <w:szCs w:val="24"/>
+        </w:rPr>
+        <w:t xml:space="preserve"> to. This field should be both unique and required.  </w:t>
       </w:r>
     </w:p>
     <w:p>
@@ -1242,34 +1514,73 @@
           <w:szCs w:val="24"/>
         </w:rPr>
       </w:pPr>
-      <w:r>
-        <w:rPr>
-          <w:rFonts w:ascii="Times New Roman" w:hAnsi="Times New Roman" w:cs="Times New Roman"/>
-          <w:sz w:val="24"/>
-          <w:szCs w:val="24"/>
-        </w:rPr>
-        <w:t xml:space="preserve">Created_on—this will store the time that the scheduled was generated. </w:t>
-      </w:r>
-      <w:bookmarkStart w:id="0" w:name="_GoBack"/>
-      <w:bookmarkEnd w:id="0"/>
-    </w:p>
-    <w:p>
-      <w:pPr>
-        <w:rPr>
-          <w:rFonts w:ascii="Times New Roman" w:hAnsi="Times New Roman" w:cs="Times New Roman"/>
-          <w:sz w:val="24"/>
-          <w:szCs w:val="24"/>
-        </w:rPr>
-      </w:pPr>
-      <w:r>
-        <w:rPr>
-          <w:rFonts w:ascii="Times New Roman" w:hAnsi="Times New Roman" w:cs="Times New Roman"/>
-          <w:sz w:val="24"/>
-          <w:szCs w:val="24"/>
-        </w:rPr>
+      <w:proofErr w:type="spellStart"/>
+      <w:r>
+        <w:rPr>
+          <w:rFonts w:ascii="Times New Roman" w:hAnsi="Times New Roman" w:cs="Times New Roman"/>
+          <w:sz w:val="24"/>
+          <w:szCs w:val="24"/>
+        </w:rPr>
+        <w:t>Created_on</w:t>
+      </w:r>
+      <w:proofErr w:type="spellEnd"/>
+      <w:r>
+        <w:rPr>
+          <w:rFonts w:ascii="Times New Roman" w:hAnsi="Times New Roman" w:cs="Times New Roman"/>
+          <w:sz w:val="24"/>
+          <w:szCs w:val="24"/>
+        </w:rPr>
+        <w:t xml:space="preserve">—this will store the time that the scheduled was generated. </w:t>
+      </w:r>
+    </w:p>
+    <w:p>
+      <w:pPr>
+        <w:pStyle w:val="ListParagraph"/>
+        <w:numPr>
+          <w:ilvl w:val="2"/>
+          <w:numId w:val="29"/>
+        </w:numPr>
+        <w:rPr>
+          <w:rFonts w:ascii="Times New Roman" w:hAnsi="Times New Roman" w:cs="Times New Roman"/>
+          <w:sz w:val="24"/>
+          <w:szCs w:val="24"/>
+        </w:rPr>
+      </w:pPr>
+      <w:r>
+        <w:rPr>
+          <w:rFonts w:ascii="Times New Roman" w:hAnsi="Times New Roman" w:cs="Times New Roman"/>
+          <w:sz w:val="24"/>
+          <w:szCs w:val="24"/>
+        </w:rPr>
+        <w:t xml:space="preserve">Nick—stores a nickname for the schedule which serves to make it more identifiable. </w:t>
+      </w:r>
+      <w:r>
+        <w:rPr>
+          <w:rFonts w:ascii="Times New Roman" w:hAnsi="Times New Roman" w:cs="Times New Roman"/>
+          <w:sz w:val="24"/>
+          <w:szCs w:val="24"/>
+        </w:rPr>
+        <w:t xml:space="preserve">Since the randomly generated 4 digit codes were non-user friendly. </w:t>
+      </w:r>
+    </w:p>
+    <w:p>
+      <w:pPr>
+        <w:rPr>
+          <w:rFonts w:ascii="Times New Roman" w:hAnsi="Times New Roman" w:cs="Times New Roman"/>
+          <w:sz w:val="24"/>
+          <w:szCs w:val="24"/>
+        </w:rPr>
+      </w:pPr>
+      <w:r>
+        <w:rPr>
+          <w:rFonts w:ascii="Times New Roman" w:hAnsi="Times New Roman" w:cs="Times New Roman"/>
+          <w:sz w:val="24"/>
+          <w:szCs w:val="24"/>
+        </w:rPr>
+        <w:lastRenderedPageBreak/>
         <w:t xml:space="preserve">Code for Database Module is at: </w:t>
       </w:r>
-      <w:hyperlink r:id="rId6" w:history="1">
+      <w:hyperlink r:id="rId7" w:history="1">
         <w:r>
           <w:rPr>
             <w:rStyle w:val="Hyperlink"/>
@@ -1339,15 +1650,47 @@
           <w:sz w:val="24"/>
           <w:szCs w:val="24"/>
         </w:rPr>
-        <w:t xml:space="preserve">A user will be able have a name, PID, email, and ONYEN, as well as a type code which will </w:t>
-      </w:r>
-      <w:r>
-        <w:rPr>
-          <w:rFonts w:ascii="Times New Roman" w:hAnsi="Times New Roman" w:cs="Times New Roman"/>
-          <w:sz w:val="24"/>
-          <w:szCs w:val="24"/>
-        </w:rPr>
-        <w:t xml:space="preserve">specify what type of user they are including whether they are a returning student or not or if they are an administrator or not. </w:t>
+        <w:t xml:space="preserve">A user will be able have a name, PID, email, and ONYEN, a type code which will </w:t>
+      </w:r>
+      <w:r>
+        <w:rPr>
+          <w:rFonts w:ascii="Times New Roman" w:hAnsi="Times New Roman" w:cs="Times New Roman"/>
+          <w:sz w:val="24"/>
+          <w:szCs w:val="24"/>
+        </w:rPr>
+        <w:t>specify what type of user they are including whether they are a returning student or not or if they are an administrator or not</w:t>
+      </w:r>
+      <w:r>
+        <w:rPr>
+          <w:rFonts w:ascii="Times New Roman" w:hAnsi="Times New Roman" w:cs="Times New Roman"/>
+          <w:sz w:val="24"/>
+          <w:szCs w:val="24"/>
+        </w:rPr>
+        <w:t>, as well as other information</w:t>
+      </w:r>
+      <w:r>
+        <w:rPr>
+          <w:rFonts w:ascii="Times New Roman" w:hAnsi="Times New Roman" w:cs="Times New Roman"/>
+          <w:sz w:val="24"/>
+          <w:szCs w:val="24"/>
+        </w:rPr>
+        <w:t>.</w:t>
+      </w:r>
+      <w:r>
+        <w:rPr>
+          <w:rFonts w:ascii="Times New Roman" w:hAnsi="Times New Roman" w:cs="Times New Roman"/>
+          <w:sz w:val="24"/>
+          <w:szCs w:val="24"/>
+        </w:rPr>
+        <w:t xml:space="preserve"> The exact information that goes along with a user is detailed in the user database module above. </w:t>
+      </w:r>
+      <w:r>
+        <w:rPr>
+          <w:rFonts w:ascii="Times New Roman" w:hAnsi="Times New Roman" w:cs="Times New Roman"/>
+          <w:sz w:val="24"/>
+          <w:szCs w:val="24"/>
+        </w:rPr>
+        <w:t xml:space="preserve"> </w:t>
       </w:r>
     </w:p>
     <w:p>
@@ -1421,8 +1764,71 @@
           <w:sz w:val="24"/>
           <w:szCs w:val="24"/>
         </w:rPr>
-        <w:lastRenderedPageBreak/>
-        <w:t xml:space="preserve">An employee should be able to schedule themselves meaning that they take add themselves to their personal schedule and they remove their availability for times that they are scheduled at. </w:t>
+        <w:t>An employee should be able to</w:t>
+      </w:r>
+      <w:r>
+        <w:rPr>
+          <w:rFonts w:ascii="Times New Roman" w:hAnsi="Times New Roman" w:cs="Times New Roman"/>
+          <w:sz w:val="24"/>
+          <w:szCs w:val="24"/>
+        </w:rPr>
+        <w:t xml:space="preserve"> be added to the schedule </w:t>
+      </w:r>
+      <w:r>
+        <w:rPr>
+          <w:rFonts w:ascii="Times New Roman" w:hAnsi="Times New Roman" w:cs="Times New Roman"/>
+          <w:sz w:val="24"/>
+          <w:szCs w:val="24"/>
+        </w:rPr>
+        <w:t xml:space="preserve">meaning that they </w:t>
+      </w:r>
+      <w:r>
+        <w:rPr>
+          <w:rFonts w:ascii="Times New Roman" w:hAnsi="Times New Roman" w:cs="Times New Roman"/>
+          <w:sz w:val="24"/>
+          <w:szCs w:val="24"/>
+        </w:rPr>
+        <w:t>can be added</w:t>
+      </w:r>
+      <w:r>
+        <w:rPr>
+          <w:rFonts w:ascii="Times New Roman" w:hAnsi="Times New Roman" w:cs="Times New Roman"/>
+          <w:sz w:val="24"/>
+          <w:szCs w:val="24"/>
+        </w:rPr>
+        <w:t xml:space="preserve"> to their personal schedule </w:t>
+      </w:r>
+      <w:r>
+        <w:rPr>
+          <w:rFonts w:ascii="Times New Roman" w:hAnsi="Times New Roman" w:cs="Times New Roman"/>
+          <w:sz w:val="24"/>
+          <w:szCs w:val="24"/>
+        </w:rPr>
+        <w:t xml:space="preserve">and the master schedule and they can be </w:t>
+      </w:r>
+      <w:r>
+        <w:rPr>
+          <w:rFonts w:ascii="Times New Roman" w:hAnsi="Times New Roman" w:cs="Times New Roman"/>
+          <w:sz w:val="24"/>
+          <w:szCs w:val="24"/>
+        </w:rPr>
+        <w:t>remove</w:t>
+      </w:r>
+      <w:r>
+        <w:rPr>
+          <w:rFonts w:ascii="Times New Roman" w:hAnsi="Times New Roman" w:cs="Times New Roman"/>
+          <w:sz w:val="24"/>
+          <w:szCs w:val="24"/>
+        </w:rPr>
+        <w:t>d from</w:t>
+      </w:r>
+      <w:r>
+        <w:rPr>
+          <w:rFonts w:ascii="Times New Roman" w:hAnsi="Times New Roman" w:cs="Times New Roman"/>
+          <w:sz w:val="24"/>
+          <w:szCs w:val="24"/>
+        </w:rPr>
+        <w:t xml:space="preserve"> their availability for times that they are scheduled at. </w:t>
       </w:r>
     </w:p>
     <w:p>
@@ -1676,13 +2082,6 @@
       </w:r>
     </w:p>
     <w:p>
-      <w:pPr>
-        <w:rPr>
-          <w:rFonts w:ascii="Times New Roman" w:hAnsi="Times New Roman" w:cs="Times New Roman"/>
-          <w:sz w:val="24"/>
-          <w:szCs w:val="24"/>
-        </w:rPr>
-      </w:pPr>
       <w:r>
         <w:rPr>
           <w:rFonts w:ascii="Times New Roman" w:hAnsi="Times New Roman" w:cs="Times New Roman"/>
@@ -1691,24 +2090,8 @@
         </w:rPr>
         <w:t xml:space="preserve">Code for scheduling module available at: </w:t>
       </w:r>
-      <w:hyperlink r:id="rId7" w:history="1">
-        <w:r>
-          <w:rPr>
-            <w:rStyle w:val="Hyperlink"/>
-            <w:rFonts w:ascii="Times New Roman" w:hAnsi="Times New Roman" w:cs="Times New Roman"/>
-            <w:sz w:val="24"/>
-            <w:szCs w:val="24"/>
-          </w:rPr>
-          <w:t>https://github.com/WritingCenterScheduler/Engine</w:t>
-        </w:r>
-      </w:hyperlink>
-      <w:r>
-        <w:rPr>
-          <w:rFonts w:ascii="Times New Roman" w:hAnsi="Times New Roman" w:cs="Times New Roman"/>
-          <w:sz w:val="24"/>
-          <w:szCs w:val="24"/>
-        </w:rPr>
-        <w:t xml:space="preserve"> </w:t>
+      <w:r>
+        <w:t>https://github.com/WritingCenterScheduler/application/tree/development/app/engine</w:t>
       </w:r>
     </w:p>
     <w:p>
@@ -1730,6 +2113,7 @@
           <w:sz w:val="24"/>
           <w:szCs w:val="24"/>
         </w:rPr>
+        <w:lastRenderedPageBreak/>
         <w:t>Design Decisions</w:t>
       </w:r>
       <w:r>
@@ -1764,7 +2148,35 @@
           <w:sz w:val="24"/>
           <w:szCs w:val="24"/>
         </w:rPr>
-        <w:t xml:space="preserve">Using FullCalender to display the calendar instead of an HTML table due to the fact that this provides an easily editable calendar and a more aesthetically pleasing UI. </w:t>
+        <w:t xml:space="preserve">Using </w:t>
+      </w:r>
+      <w:proofErr w:type="spellStart"/>
+      <w:r>
+        <w:rPr>
+          <w:rFonts w:ascii="Times New Roman" w:hAnsi="Times New Roman" w:cs="Times New Roman"/>
+          <w:sz w:val="24"/>
+          <w:szCs w:val="24"/>
+        </w:rPr>
+        <w:t>FullCalender</w:t>
+      </w:r>
+      <w:proofErr w:type="spellEnd"/>
+      <w:r>
+        <w:rPr>
+          <w:rFonts w:ascii="Times New Roman" w:hAnsi="Times New Roman" w:cs="Times New Roman"/>
+          <w:sz w:val="24"/>
+          <w:szCs w:val="24"/>
+        </w:rPr>
+        <w:t xml:space="preserve"> to display the calendar instead of an HTML table due to the fact that this provides an easily editab</w:t>
+      </w:r>
+      <w:bookmarkStart w:id="0" w:name="_GoBack"/>
+      <w:bookmarkEnd w:id="0"/>
+      <w:r>
+        <w:rPr>
+          <w:rFonts w:ascii="Times New Roman" w:hAnsi="Times New Roman" w:cs="Times New Roman"/>
+          <w:sz w:val="24"/>
+          <w:szCs w:val="24"/>
+        </w:rPr>
+        <w:t xml:space="preserve">le calendar and a more aesthetically pleasing UI. </w:t>
       </w:r>
     </w:p>
     <w:p>
@@ -1798,6 +2210,31 @@
           <w:szCs w:val="24"/>
         </w:rPr>
         <w:t xml:space="preserve">provide an architecture for out MVC website due to its lightweight architecture, which is optimal for a small application like this. </w:t>
+      </w:r>
+    </w:p>
+    <w:p>
+      <w:pPr>
+        <w:pStyle w:val="ListParagraph"/>
+        <w:numPr>
+          <w:ilvl w:val="0"/>
+          <w:numId w:val="27"/>
+        </w:numPr>
+        <w:tabs>
+          <w:tab w:val="left" w:pos="2181"/>
+        </w:tabs>
+        <w:rPr>
+          <w:rFonts w:ascii="Times New Roman" w:hAnsi="Times New Roman" w:cs="Times New Roman"/>
+          <w:sz w:val="24"/>
+          <w:szCs w:val="24"/>
+        </w:rPr>
+      </w:pPr>
+      <w:r>
+        <w:rPr>
+          <w:rFonts w:ascii="Times New Roman" w:hAnsi="Times New Roman" w:cs="Times New Roman"/>
+          <w:sz w:val="24"/>
+          <w:szCs w:val="24"/>
+        </w:rPr>
+        <w:t>We decided to write the UI, control, and scheduling modules separately as to keep the interfaces for accessing each of them as simple as possible.</w:t>
       </w:r>
     </w:p>
     <w:sectPr>
@@ -6303,4 +6740,16 @@
     </a:ext>
   </a:extLst>
 </a:theme>
+</file>
+
+<file path=customXml/item1.xml><?xml version="1.0" encoding="utf-8"?>
+<b:Sources xmlns:b="http://schemas.openxmlformats.org/officeDocument/2006/bibliography" xmlns="http://schemas.openxmlformats.org/officeDocument/2006/bibliography" SelectedStyle="\APASixthEditionOfficeOnline.xsl" StyleName="APA" Version="6"/>
+</file>
+
+<file path=customXml/itemProps1.xml><?xml version="1.0" encoding="utf-8"?>
+<ds:datastoreItem xmlns:ds="http://schemas.openxmlformats.org/officeDocument/2006/customXml" ds:itemID="{6B32A376-7904-46EF-8341-E44B9D267954}">
+  <ds:schemaRefs>
+    <ds:schemaRef ds:uri="http://schemas.openxmlformats.org/officeDocument/2006/bibliography"/>
+  </ds:schemaRefs>
+</ds:datastoreItem>
 </file>
</xml_diff>